<commit_message>
update the text file Method Process and Result Analysis Based on SupervisedML (Outline),stored in rif/Used in paper
</commit_message>
<xml_diff>
--- a/Usedforpaper/supervisedML_方法流程与结果分析_大纲.docx
+++ b/Usedforpaper/supervisedML_方法流程与结果分析_大纲.docx
@@ -4,200 +4,1594 @@
   <w:body>
     <w:p>
       <w:pPr>
-        <w:pStyle w:val="3"/>
-      </w:pPr>
-      <w:bookmarkStart w:id="0" w:name="_GoBack"/>
-      <w:bookmarkEnd w:id="0"/>
+        <w:pStyle w:val="4"/>
+        <w:rPr>
+          <w:rFonts w:hint="default"/>
+        </w:rPr>
+      </w:pPr>
       <w:r>
-        <w:t>基于 SupervisedML 的方法流程与结果分析（大纲）</w:t>
+        <w:rPr>
+          <w:rFonts w:hint="default"/>
+        </w:rPr>
+        <w:t>Method Process and Result Analysis Based on SupervisedML (Outline)</w:t>
       </w:r>
     </w:p>
     <w:p>
       <w:pPr>
         <w:pStyle w:val="4"/>
+        <w:rPr>
+          <w:rFonts w:hint="default"/>
+        </w:rPr>
       </w:pPr>
       <w:r>
-        <w:t>方法流程</w:t>
+        <w:rPr>
+          <w:rFonts w:hint="default"/>
+        </w:rPr>
+        <w:t>Methodology</w:t>
       </w:r>
     </w:p>
     <w:p>
+      <w:pPr>
+        <w:pStyle w:val="4"/>
+        <w:rPr>
+          <w:rFonts w:hint="default" w:ascii="Calibri" w:hAnsi="Calibri" w:cs="Calibri"/>
+          <w:b/>
+          <w:bCs/>
+          <w:i/>
+          <w:iCs/>
+          <w:color w:val="auto"/>
+          <w:sz w:val="24"/>
+          <w:szCs w:val="24"/>
+        </w:rPr>
+      </w:pPr>
       <w:r>
-        <w:t>1. 数据准备</w:t>
+        <w:rPr>
+          <w:rFonts w:hint="default" w:ascii="Calibri" w:hAnsi="Calibri" w:cs="Calibri"/>
+          <w:b/>
+          <w:bCs/>
+          <w:i/>
+          <w:iCs/>
+          <w:color w:val="auto"/>
+          <w:sz w:val="24"/>
+          <w:szCs w:val="24"/>
+        </w:rPr>
+        <w:t>1. Data Preparation</w:t>
+      </w:r>
+      <w:bookmarkStart w:id="0" w:name="_GoBack"/>
+      <w:bookmarkEnd w:id="0"/>
+    </w:p>
+    <w:p>
+      <w:pPr>
+        <w:pStyle w:val="4"/>
+        <w:rPr>
+          <w:rFonts w:hint="default" w:ascii="Calibri" w:hAnsi="Calibri" w:cs="Calibri"/>
+          <w:b w:val="0"/>
+          <w:bCs w:val="0"/>
+          <w:color w:val="auto"/>
+          <w:sz w:val="24"/>
+          <w:szCs w:val="24"/>
+        </w:rPr>
+      </w:pPr>
+      <w:r>
+        <w:rPr>
+          <w:rFonts w:hint="default" w:ascii="Calibri" w:hAnsi="Calibri" w:cs="Calibri"/>
+          <w:b w:val="0"/>
+          <w:bCs w:val="0"/>
+          <w:color w:val="auto"/>
+          <w:sz w:val="24"/>
+          <w:szCs w:val="24"/>
+        </w:rPr>
+        <w:t xml:space="preserve"> Known </w:t>
       </w:r>
       <w:r>
-        <w:br w:type="textWrapping"/>
+        <w:rPr>
+          <w:rFonts w:hint="eastAsia" w:ascii="Calibri" w:hAnsi="Calibri" w:eastAsia="SimSun" w:cs="Calibri"/>
+          <w:b w:val="0"/>
+          <w:bCs w:val="0"/>
+          <w:color w:val="auto"/>
+          <w:sz w:val="24"/>
+          <w:szCs w:val="24"/>
+          <w:lang w:val="en-US" w:eastAsia="zh-CN"/>
+        </w:rPr>
+        <w:t>RIF</w:t>
       </w:r>
       <w:r>
-        <w:t>- 已知的耐药突变作为正样本（Positive）。</w:t>
-      </w:r>
-      <w:r>
-        <w:br w:type="textWrapping"/>
-      </w:r>
-      <w:r>
-        <w:t>- 未知/未报道的突变作为未标注样本（Unlabeled）。</w:t>
-      </w:r>
-      <w:r>
-        <w:br w:type="textWrapping"/>
-      </w:r>
-      <w:r>
-        <w:t>- 形成物种 × 突变的二进制矩阵（X_dense）。</w:t>
+        <w:rPr>
+          <w:rFonts w:hint="default" w:ascii="Calibri" w:hAnsi="Calibri" w:cs="Calibri"/>
+          <w:b w:val="0"/>
+          <w:bCs w:val="0"/>
+          <w:color w:val="auto"/>
+          <w:sz w:val="24"/>
+          <w:szCs w:val="24"/>
+        </w:rPr>
+        <w:t>-resistance mutations are used as positive samples (Positive).</w:t>
       </w:r>
     </w:p>
     <w:p>
+      <w:pPr>
+        <w:pStyle w:val="4"/>
+        <w:rPr>
+          <w:rFonts w:hint="default" w:ascii="Calibri" w:hAnsi="Calibri" w:cs="Calibri"/>
+          <w:b w:val="0"/>
+          <w:bCs w:val="0"/>
+          <w:color w:val="auto"/>
+          <w:sz w:val="24"/>
+          <w:szCs w:val="24"/>
+        </w:rPr>
+      </w:pPr>
       <w:r>
-        <w:t>2. 模型选择与训练</w:t>
-      </w:r>
-      <w:r>
-        <w:br w:type="textWrapping"/>
-      </w:r>
-      <w:r>
-        <w:t>- 采用 Random Forest 作为监督学习的基分类器。</w:t>
-      </w:r>
-      <w:r>
-        <w:br w:type="textWrapping"/>
-      </w:r>
-      <w:r>
-        <w:t>- 通过 PU-learning 框架，将正样本与未标注样本结合建模。</w:t>
-      </w:r>
-      <w:r>
-        <w:br w:type="textWrapping"/>
-      </w:r>
-      <w:r>
-        <w:t>- 训练过程中随机遮蔽部分已知突变，用于评估模型的恢复能力。</w:t>
+        <w:rPr>
+          <w:rFonts w:hint="default" w:ascii="Calibri" w:hAnsi="Calibri" w:cs="Calibri"/>
+          <w:b w:val="0"/>
+          <w:bCs w:val="0"/>
+          <w:color w:val="auto"/>
+          <w:sz w:val="24"/>
+          <w:szCs w:val="24"/>
+        </w:rPr>
+        <w:t xml:space="preserve"> Unknown/unreported mutations are used as unlabeled samples (Unlabeled).</w:t>
       </w:r>
     </w:p>
     <w:p>
+      <w:pPr>
+        <w:pStyle w:val="4"/>
+        <w:rPr>
+          <w:rFonts w:hint="default" w:ascii="Calibri" w:hAnsi="Calibri" w:cs="Calibri"/>
+          <w:b w:val="0"/>
+          <w:bCs w:val="0"/>
+          <w:color w:val="auto"/>
+          <w:sz w:val="24"/>
+          <w:szCs w:val="24"/>
+        </w:rPr>
+      </w:pPr>
       <w:r>
-        <w:t>3. 验证策略：Mask-then-Recover</w:t>
-      </w:r>
-      <w:r>
-        <w:br w:type="textWrapping"/>
-      </w:r>
-      <w:r>
-        <w:t>- 将部分已知突变遮蔽。</w:t>
-      </w:r>
-      <w:r>
-        <w:br w:type="textWrapping"/>
-      </w:r>
-      <w:r>
-        <w:t>- 使用模型预测候选突变。</w:t>
-      </w:r>
-      <w:r>
-        <w:br w:type="textWrapping"/>
-      </w:r>
-      <w:r>
-        <w:t>- 计算 Recall@K，评估在前 K 个预测中能否找回被遮蔽的突变。</w:t>
+        <w:rPr>
+          <w:rFonts w:hint="default" w:ascii="Calibri" w:hAnsi="Calibri" w:cs="Calibri"/>
+          <w:b w:val="0"/>
+          <w:bCs w:val="0"/>
+          <w:color w:val="auto"/>
+          <w:sz w:val="24"/>
+          <w:szCs w:val="24"/>
+        </w:rPr>
+        <w:t xml:space="preserve"> A binary matrix (X_dense) of species × mutations is formed.</w:t>
       </w:r>
     </w:p>
     <w:p>
+      <w:pPr>
+        <w:pStyle w:val="4"/>
+        <w:rPr>
+          <w:rFonts w:hint="default" w:ascii="Calibri" w:hAnsi="Calibri" w:cs="Calibri"/>
+          <w:b/>
+          <w:bCs/>
+          <w:i/>
+          <w:iCs/>
+          <w:color w:val="auto"/>
+          <w:sz w:val="24"/>
+          <w:szCs w:val="24"/>
+        </w:rPr>
+      </w:pPr>
       <w:r>
-        <w:t>4. 候选突变生成</w:t>
-      </w:r>
-      <w:r>
-        <w:br w:type="textWrapping"/>
-      </w:r>
-      <w:r>
-        <w:t>- Top-K 策略：每个物种取前 K 个预测概率最高的突变。</w:t>
-      </w:r>
-      <w:r>
-        <w:br w:type="textWrapping"/>
-      </w:r>
-      <w:r>
-        <w:t>- 阈值策略：取预测概率超过预设阈值的突变。</w:t>
-      </w:r>
-      <w:r>
-        <w:br w:type="textWrapping"/>
-      </w:r>
-      <w:r>
-        <w:t>- 生成候选突变清单，用于后续分析与实验验证。</w:t>
+        <w:rPr>
+          <w:rFonts w:hint="default" w:ascii="Calibri" w:hAnsi="Calibri" w:cs="Calibri"/>
+          <w:b/>
+          <w:bCs/>
+          <w:i/>
+          <w:iCs/>
+          <w:color w:val="auto"/>
+          <w:sz w:val="24"/>
+          <w:szCs w:val="24"/>
+        </w:rPr>
+        <w:t>2. Model Selection and Training</w:t>
       </w:r>
     </w:p>
     <w:p>
       <w:pPr>
         <w:pStyle w:val="4"/>
+        <w:rPr>
+          <w:rFonts w:hint="default" w:ascii="Calibri" w:hAnsi="Calibri" w:cs="Calibri"/>
+          <w:b w:val="0"/>
+          <w:bCs w:val="0"/>
+          <w:color w:val="auto"/>
+          <w:sz w:val="24"/>
+          <w:szCs w:val="24"/>
+        </w:rPr>
       </w:pPr>
       <w:r>
-        <w:t>结果分析</w:t>
+        <w:rPr>
+          <w:rFonts w:hint="default" w:ascii="Calibri" w:hAnsi="Calibri" w:cs="Calibri"/>
+          <w:b w:val="0"/>
+          <w:bCs w:val="0"/>
+          <w:color w:val="auto"/>
+          <w:sz w:val="24"/>
+          <w:szCs w:val="24"/>
+        </w:rPr>
+        <w:t>Random Forest is used as the base classifier for supervised learning.</w:t>
       </w:r>
     </w:p>
     <w:p>
+      <w:pPr>
+        <w:pStyle w:val="4"/>
+        <w:rPr>
+          <w:rFonts w:hint="default" w:ascii="Calibri" w:hAnsi="Calibri" w:cs="Calibri"/>
+          <w:b w:val="0"/>
+          <w:bCs w:val="0"/>
+          <w:color w:val="auto"/>
+          <w:sz w:val="24"/>
+          <w:szCs w:val="24"/>
+        </w:rPr>
+      </w:pPr>
       <w:r>
-        <w:t>1. 模型评估</w:t>
-      </w:r>
-      <w:r>
-        <w:br w:type="textWrapping"/>
-      </w:r>
-      <w:r>
-        <w:t>- Recall@K 随 K 增加而上升，表明模型能较好恢复已知突变。</w:t>
-      </w:r>
-      <w:r>
-        <w:br w:type="textWrapping"/>
-      </w:r>
-      <w:r>
-        <w:t>- 在 K=20 时 Recall 达到约 0.85，之后趋于平台期，说明模型稳定。</w:t>
+        <w:rPr>
+          <w:rFonts w:hint="default" w:ascii="Calibri" w:hAnsi="Calibri" w:cs="Calibri"/>
+          <w:b w:val="0"/>
+          <w:bCs w:val="0"/>
+          <w:color w:val="auto"/>
+          <w:sz w:val="24"/>
+          <w:szCs w:val="24"/>
+        </w:rPr>
+        <w:t>Positive samples and unlabeled samples are combined using the PU-learning framework to build a model.</w:t>
       </w:r>
     </w:p>
     <w:p>
+      <w:pPr>
+        <w:pStyle w:val="4"/>
+        <w:rPr>
+          <w:rFonts w:hint="default" w:ascii="Calibri" w:hAnsi="Calibri" w:cs="Calibri"/>
+          <w:b w:val="0"/>
+          <w:bCs w:val="0"/>
+          <w:color w:val="auto"/>
+          <w:sz w:val="24"/>
+          <w:szCs w:val="24"/>
+        </w:rPr>
+      </w:pPr>
       <w:r>
-        <w:t>2. 候选突变预测</w:t>
-      </w:r>
-      <w:r>
-        <w:br w:type="textWrapping"/>
-      </w:r>
-      <w:r>
-        <w:t>- Top-K 和阈值策略均能产生合理的候选集。</w:t>
-      </w:r>
-      <w:r>
-        <w:br w:type="textWrapping"/>
-      </w:r>
-      <w:r>
-        <w:t>- 部分候选突变在多个物种中出现，提示可能的保守耐药位点。</w:t>
-      </w:r>
-      <w:r>
-        <w:br w:type="textWrapping"/>
-      </w:r>
-      <w:r>
-        <w:t>- 预测结果为实验验证提供了优先级参考。</w:t>
+        <w:rPr>
+          <w:rFonts w:hint="default" w:ascii="Calibri" w:hAnsi="Calibri" w:cs="Calibri"/>
+          <w:b w:val="0"/>
+          <w:bCs w:val="0"/>
+          <w:color w:val="auto"/>
+          <w:sz w:val="24"/>
+          <w:szCs w:val="24"/>
+        </w:rPr>
+        <w:t xml:space="preserve"> During training, some known mutations are randomly masked to evaluate the model's resilience.</w:t>
       </w:r>
     </w:p>
     <w:p>
+      <w:pPr>
+        <w:pStyle w:val="4"/>
+        <w:rPr>
+          <w:rFonts w:hint="default" w:ascii="Calibri" w:hAnsi="Calibri" w:cs="Calibri"/>
+          <w:b/>
+          <w:bCs/>
+          <w:i/>
+          <w:iCs/>
+          <w:color w:val="auto"/>
+          <w:sz w:val="24"/>
+          <w:szCs w:val="24"/>
+        </w:rPr>
+      </w:pPr>
       <w:r>
-        <w:t>3. 生物学意义</w:t>
-      </w:r>
-      <w:r>
-        <w:br w:type="textWrapping"/>
-      </w:r>
-      <w:r>
-        <w:t>- 预测得到了一批文献未报道的潜在耐药突变。</w:t>
-      </w:r>
-      <w:r>
-        <w:br w:type="textWrapping"/>
-      </w:r>
-      <w:r>
-        <w:t>- 可作为后续体外实验和功能验证的候选目标。</w:t>
-      </w:r>
-      <w:r>
-        <w:br w:type="textWrapping"/>
-      </w:r>
-      <w:r>
-        <w:t>- 强调跨物种的一致性与差异性。</w:t>
+        <w:rPr>
+          <w:rFonts w:hint="default" w:ascii="Calibri" w:hAnsi="Calibri" w:cs="Calibri"/>
+          <w:b/>
+          <w:bCs/>
+          <w:i/>
+          <w:iCs/>
+          <w:color w:val="auto"/>
+          <w:sz w:val="24"/>
+          <w:szCs w:val="24"/>
+        </w:rPr>
+        <w:t>3. Validation Strategy: Mask-then-Recover</w:t>
       </w:r>
     </w:p>
     <w:p>
+      <w:pPr>
+        <w:pStyle w:val="4"/>
+        <w:rPr>
+          <w:rFonts w:hint="default" w:ascii="Calibri" w:hAnsi="Calibri" w:cs="Calibri"/>
+          <w:b w:val="0"/>
+          <w:bCs w:val="0"/>
+          <w:color w:val="auto"/>
+          <w:sz w:val="24"/>
+          <w:szCs w:val="24"/>
+        </w:rPr>
+      </w:pPr>
       <w:r>
-        <w:t>4. 方法优势与局限</w:t>
+        <w:rPr>
+          <w:rFonts w:hint="default" w:ascii="Calibri" w:hAnsi="Calibri" w:cs="Calibri"/>
+          <w:b w:val="0"/>
+          <w:bCs w:val="0"/>
+          <w:color w:val="auto"/>
+          <w:sz w:val="24"/>
+          <w:szCs w:val="24"/>
+        </w:rPr>
+        <w:t>Mask some known mutations.</w:t>
+      </w:r>
+    </w:p>
+    <w:p>
+      <w:pPr>
+        <w:pStyle w:val="4"/>
+        <w:rPr>
+          <w:rFonts w:hint="default" w:ascii="Calibri" w:hAnsi="Calibri" w:cs="Calibri"/>
+          <w:b w:val="0"/>
+          <w:bCs w:val="0"/>
+          <w:color w:val="auto"/>
+          <w:sz w:val="24"/>
+          <w:szCs w:val="24"/>
+        </w:rPr>
+      </w:pPr>
+      <w:r>
+        <w:rPr>
+          <w:rFonts w:hint="default" w:ascii="Calibri" w:hAnsi="Calibri" w:cs="Calibri"/>
+          <w:b w:val="0"/>
+          <w:bCs w:val="0"/>
+          <w:color w:val="auto"/>
+          <w:sz w:val="24"/>
+          <w:szCs w:val="24"/>
+        </w:rPr>
+        <w:t>Use the model to predict candidate mutations.</w:t>
+      </w:r>
+    </w:p>
+    <w:p>
+      <w:pPr>
+        <w:pStyle w:val="4"/>
+        <w:rPr>
+          <w:rFonts w:hint="default" w:ascii="Calibri" w:hAnsi="Calibri" w:cs="Calibri"/>
+          <w:b w:val="0"/>
+          <w:bCs w:val="0"/>
+          <w:color w:val="auto"/>
+          <w:sz w:val="24"/>
+          <w:szCs w:val="24"/>
+        </w:rPr>
+      </w:pPr>
+      <w:r>
+        <w:rPr>
+          <w:rFonts w:hint="default" w:ascii="Calibri" w:hAnsi="Calibri" w:cs="Calibri"/>
+          <w:b w:val="0"/>
+          <w:bCs w:val="0"/>
+          <w:color w:val="auto"/>
+          <w:sz w:val="24"/>
+          <w:szCs w:val="24"/>
+        </w:rPr>
+        <w:t>Calculate Recall@K to assess whether the masked mutations can be recovered in the top K predictions.</w:t>
+      </w:r>
+    </w:p>
+    <w:p>
+      <w:pPr>
+        <w:pStyle w:val="4"/>
+        <w:rPr>
+          <w:rFonts w:hint="default" w:ascii="Calibri" w:hAnsi="Calibri" w:cs="Calibri"/>
+          <w:b/>
+          <w:bCs/>
+          <w:i/>
+          <w:iCs/>
+          <w:color w:val="auto"/>
+          <w:sz w:val="24"/>
+          <w:szCs w:val="24"/>
+        </w:rPr>
+      </w:pPr>
+      <w:r>
+        <w:rPr>
+          <w:rFonts w:hint="default" w:ascii="Calibri" w:hAnsi="Calibri" w:cs="Calibri"/>
+          <w:b/>
+          <w:bCs/>
+          <w:i/>
+          <w:iCs/>
+          <w:color w:val="auto"/>
+          <w:sz w:val="24"/>
+          <w:szCs w:val="24"/>
+        </w:rPr>
+        <w:t>4. Candidate Mutation Generation</w:t>
+      </w:r>
+    </w:p>
+    <w:p>
+      <w:pPr>
+        <w:pStyle w:val="4"/>
+        <w:ind w:firstLine="720" w:firstLineChars="0"/>
+        <w:rPr>
+          <w:rFonts w:hint="default" w:ascii="Calibri" w:hAnsi="Calibri" w:cs="Calibri"/>
+          <w:b/>
+          <w:bCs/>
+          <w:color w:val="auto"/>
+          <w:sz w:val="24"/>
+          <w:szCs w:val="24"/>
+        </w:rPr>
+      </w:pPr>
+      <w:r>
+        <w:rPr>
+          <w:rFonts w:hint="default" w:ascii="Calibri" w:hAnsi="Calibri" w:cs="Calibri"/>
+          <w:b/>
+          <w:bCs/>
+          <w:color w:val="auto"/>
+          <w:sz w:val="24"/>
+          <w:szCs w:val="24"/>
+        </w:rPr>
+        <w:t>Top-K Strategy:</w:t>
       </w:r>
       <w:r>
-        <w:br w:type="textWrapping"/>
+        <w:rPr>
+          <w:rFonts w:hint="default" w:ascii="Calibri" w:hAnsi="Calibri" w:cs="Calibri"/>
+          <w:b w:val="0"/>
+          <w:bCs w:val="0"/>
+          <w:color w:val="auto"/>
+          <w:sz w:val="24"/>
+          <w:szCs w:val="24"/>
+        </w:rPr>
+        <w:t xml:space="preserve"> Select the top K mutations with the highest predicted probability for each species.</w:t>
+      </w:r>
+    </w:p>
+    <w:p>
+      <w:pPr>
+        <w:pStyle w:val="4"/>
+        <w:ind w:firstLine="720" w:firstLineChars="0"/>
+        <w:rPr>
+          <w:rFonts w:hint="default" w:ascii="Calibri" w:hAnsi="Calibri" w:cs="Calibri"/>
+          <w:b w:val="0"/>
+          <w:bCs w:val="0"/>
+          <w:color w:val="auto"/>
+          <w:sz w:val="24"/>
+          <w:szCs w:val="24"/>
+        </w:rPr>
+      </w:pPr>
+      <w:r>
+        <w:rPr>
+          <w:rFonts w:hint="default" w:ascii="Calibri" w:hAnsi="Calibri" w:cs="Calibri"/>
+          <w:b w:val="0"/>
+          <w:bCs w:val="0"/>
+          <w:color w:val="auto"/>
+          <w:sz w:val="24"/>
+          <w:szCs w:val="24"/>
+        </w:rPr>
+        <w:t>Threshold Strategy: select mutations with p_true ≥ τ</w:t>
       </w:r>
       <w:r>
-        <w:t>- 优势：在正负样本不均衡的情况下，PU-learning 能充分利用未标注数据。</w:t>
+        <w:rPr>
+          <w:rFonts w:hint="eastAsia" w:ascii="Calibri" w:hAnsi="Calibri" w:eastAsia="SimSun" w:cs="Calibri"/>
+          <w:b w:val="0"/>
+          <w:bCs w:val="0"/>
+          <w:color w:val="auto"/>
+          <w:sz w:val="24"/>
+          <w:szCs w:val="24"/>
+          <w:lang w:val="en-US" w:eastAsia="zh-CN"/>
+        </w:rPr>
+        <w:t>(0.7)</w:t>
       </w:r>
       <w:r>
-        <w:br w:type="textWrapping"/>
+        <w:rPr>
+          <w:rFonts w:hint="default" w:ascii="Calibri" w:hAnsi="Calibri" w:cs="Calibri"/>
+          <w:b w:val="0"/>
+          <w:bCs w:val="0"/>
+          <w:color w:val="auto"/>
+          <w:sz w:val="24"/>
+          <w:szCs w:val="24"/>
+        </w:rPr>
+        <w:t xml:space="preserve"> Generate a list of candidate mutations for subsequent analysis and experimental verification.</w:t>
+      </w:r>
+    </w:p>
+    <w:p>
+      <w:pPr>
+        <w:rPr>
+          <w:rFonts w:hint="default"/>
+        </w:rPr>
+      </w:pPr>
+      <w:r>
+        <w:rPr>
+          <w:rFonts w:hint="default"/>
+        </w:rPr>
+        <w:t xml:space="preserve">5. Novelty Filtering </w:t>
+      </w:r>
+    </w:p>
+    <w:p>
+      <w:pPr>
+        <w:rPr>
+          <w:rFonts w:hint="default"/>
+        </w:rPr>
+      </w:pPr>
+    </w:p>
+    <w:p>
+      <w:pPr>
+        <w:rPr>
+          <w:rFonts w:hint="default"/>
+        </w:rPr>
+      </w:pPr>
+      <w:r>
+        <w:rPr>
+          <w:rFonts w:hint="default"/>
+        </w:rPr>
+        <w:t xml:space="preserve">Definition of novel. A mutation is “novel” if it does not appear in our compiled set of previously observed non-lab mutations after mapping all records to a unified E. coli rpoB amino-acid coordinate </w:t>
+      </w:r>
+    </w:p>
+    <w:p>
+      <w:pPr>
+        <w:rPr>
+          <w:rFonts w:hint="default"/>
+        </w:rPr>
+      </w:pPr>
+      <w:r>
+        <w:rPr>
+          <w:rFonts w:hint="default"/>
+        </w:rPr>
+        <w:t>Construction of the non-lab set. We parse the Google Sheet (Origin ≠ “Lab mutant”), map records to E. coli coordinates  and build a blacklist S of observed mutations (two interchangeable modes):</w:t>
+      </w:r>
+    </w:p>
+    <w:p>
+      <w:pPr>
+        <w:rPr>
+          <w:rFonts w:hint="default"/>
+        </w:rPr>
+      </w:pPr>
+    </w:p>
+    <w:p>
+      <w:pPr>
+        <w:rPr>
+          <w:rFonts w:hint="default"/>
+        </w:rPr>
+      </w:pPr>
+      <w:r>
+        <w:rPr>
+          <w:rFonts w:hint="default"/>
+          <w:b/>
+          <w:bCs/>
+        </w:rPr>
+        <w:t>Global de-duplication</w:t>
       </w:r>
       <w:r>
-        <w:t>- 局限：预测结果仍需实验验证，数据偏倚可能影响模型的稳健性。</w:t>
+        <w:rPr>
+          <w:rFonts w:hint="default"/>
+        </w:rPr>
+        <w:t>: S = {Mutation} across all species (default).</w:t>
+      </w:r>
+    </w:p>
+    <w:p>
+      <w:pPr>
+        <w:rPr>
+          <w:rFonts w:hint="default"/>
+        </w:rPr>
+      </w:pPr>
+    </w:p>
+    <w:p>
+      <w:pPr>
+        <w:rPr>
+          <w:rFonts w:hint="default"/>
+        </w:rPr>
+      </w:pPr>
+      <w:r>
+        <w:rPr>
+          <w:rFonts w:hint="default"/>
+          <w:b/>
+          <w:bCs/>
+        </w:rPr>
+        <w:t>Species-specific de-duplication</w:t>
+      </w:r>
+      <w:r>
+        <w:rPr>
+          <w:rFonts w:hint="default"/>
+        </w:rPr>
+        <w:t xml:space="preserve"> (optional): S = {(Species, Mutation)}.</w:t>
+      </w:r>
+    </w:p>
+    <w:p>
+      <w:pPr>
+        <w:rPr>
+          <w:rFonts w:hint="default"/>
+        </w:rPr>
+      </w:pPr>
+      <w:r>
+        <w:rPr>
+          <w:rFonts w:hint="default"/>
+        </w:rPr>
+        <w:t>Filtering. We do not retrain the model. We filter the scored candidates by excluding anything in S.</w:t>
+      </w:r>
+    </w:p>
+    <w:p>
+      <w:pPr>
+        <w:rPr>
+          <w:rFonts w:hint="default"/>
+        </w:rPr>
+      </w:pPr>
+      <w:r>
+        <w:rPr>
+          <w:rFonts w:hint="default"/>
+        </w:rPr>
+        <w:t>For Top-K, we refill from the remaining pool (highest p_true) until reaching K or the pool is exhausted.</w:t>
+      </w:r>
+    </w:p>
+    <w:p>
+      <w:pPr>
+        <w:rPr>
+          <w:rFonts w:hint="default"/>
+        </w:rPr>
+      </w:pPr>
+      <w:r>
+        <w:rPr>
+          <w:rFonts w:hint="default"/>
+        </w:rPr>
+        <w:t>For Threshold, we simply keep items with p_true ≥ τ and Mutation ∉ S.</w:t>
+      </w:r>
+    </w:p>
+    <w:p>
+      <w:pPr>
+        <w:rPr>
+          <w:rFonts w:hint="default"/>
+        </w:rPr>
+      </w:pPr>
+    </w:p>
+    <w:p/>
+    <w:p>
+      <w:pPr>
+        <w:rPr>
+          <w:b/>
+          <w:bCs/>
+          <w:sz w:val="28"/>
+          <w:szCs w:val="28"/>
+        </w:rPr>
+      </w:pPr>
+    </w:p>
+    <w:p>
+      <w:pPr>
+        <w:rPr>
+          <w:rFonts w:hint="default" w:eastAsia="SimSun"/>
+          <w:b/>
+          <w:bCs/>
+          <w:sz w:val="28"/>
+          <w:szCs w:val="28"/>
+          <w:lang w:val="en-US" w:eastAsia="zh-CN"/>
+        </w:rPr>
+      </w:pPr>
+      <w:r>
+        <w:rPr>
+          <w:rFonts w:hint="eastAsia" w:eastAsia="SimSun"/>
+          <w:b/>
+          <w:bCs/>
+          <w:sz w:val="28"/>
+          <w:szCs w:val="28"/>
+          <w:lang w:val="en-US" w:eastAsia="zh-CN"/>
+        </w:rPr>
+        <w:t>Analysis of  Figures：</w:t>
+      </w:r>
+    </w:p>
+    <w:p>
+      <w:pPr>
+        <w:rPr>
+          <w:rFonts w:hint="eastAsia" w:eastAsia="SimSun"/>
+          <w:lang w:val="en-US" w:eastAsia="zh-CN"/>
+        </w:rPr>
+      </w:pPr>
+    </w:p>
+    <w:p>
+      <w:pPr>
+        <w:rPr>
+          <w:rFonts w:hint="eastAsia" w:eastAsia="SimSun"/>
+          <w:lang w:val="en-US" w:eastAsia="zh-CN"/>
+        </w:rPr>
+      </w:pPr>
+    </w:p>
+    <w:p>
+      <w:pPr>
+        <w:rPr>
+          <w:rFonts w:hint="default" w:eastAsia="SimSun"/>
+          <w:lang w:val="en-US" w:eastAsia="zh-CN"/>
+        </w:rPr>
+      </w:pPr>
+      <w:r>
+        <w:rPr>
+          <w:rFonts w:hint="default" w:eastAsia="SimSun"/>
+          <w:lang w:val="en-US" w:eastAsia="zh-CN"/>
+        </w:rPr>
+        <w:t>Fig1 – Novel threshold method: the number of candidate species</w:t>
+      </w:r>
+    </w:p>
+    <w:p>
+      <w:pPr>
+        <w:rPr>
+          <w:rFonts w:hint="default" w:eastAsia="SimSun"/>
+          <w:lang w:val="en-US" w:eastAsia="zh-CN"/>
+        </w:rPr>
+      </w:pPr>
+      <w:r>
+        <w:rPr>
+          <w:rFonts w:hint="eastAsia" w:eastAsia="SimSun"/>
+          <w:lang w:val="en-US" w:eastAsia="zh-CN"/>
+        </w:rPr>
+        <w:drawing>
+          <wp:inline distT="0" distB="0" distL="114300" distR="114300">
+            <wp:extent cx="5486400" cy="4389120"/>
+            <wp:effectExtent l="0" t="0" r="0" b="0"/>
+            <wp:docPr id="8" name="图片 8" descr="fig1_candidates_per_species_threshold_novel"/>
+            <wp:cNvGraphicFramePr>
+              <a:graphicFrameLocks xmlns:a="http://schemas.openxmlformats.org/drawingml/2006/main" noChangeAspect="1"/>
+            </wp:cNvGraphicFramePr>
+            <a:graphic xmlns:a="http://schemas.openxmlformats.org/drawingml/2006/main">
+              <a:graphicData uri="http://schemas.openxmlformats.org/drawingml/2006/picture">
+                <pic:pic xmlns:pic="http://schemas.openxmlformats.org/drawingml/2006/picture">
+                  <pic:nvPicPr>
+                    <pic:cNvPr id="8" name="图片 8" descr="fig1_candidates_per_species_threshold_novel"/>
+                    <pic:cNvPicPr>
+                      <a:picLocks noChangeAspect="1"/>
+                    </pic:cNvPicPr>
+                  </pic:nvPicPr>
+                  <pic:blipFill>
+                    <a:blip r:embed="rId6"/>
+                    <a:stretch>
+                      <a:fillRect/>
+                    </a:stretch>
+                  </pic:blipFill>
+                  <pic:spPr>
+                    <a:xfrm>
+                      <a:off x="0" y="0"/>
+                      <a:ext cx="5486400" cy="4389120"/>
+                    </a:xfrm>
+                    <a:prstGeom prst="rect">
+                      <a:avLst/>
+                    </a:prstGeom>
+                  </pic:spPr>
+                </pic:pic>
+              </a:graphicData>
+            </a:graphic>
+          </wp:inline>
+        </w:drawing>
+      </w:r>
+    </w:p>
+    <w:p>
+      <w:pPr>
+        <w:rPr>
+          <w:rFonts w:hint="default" w:eastAsia="SimSun"/>
+          <w:lang w:val="en-US" w:eastAsia="zh-CN"/>
+        </w:rPr>
+      </w:pPr>
+    </w:p>
+    <w:p>
+      <w:pPr>
+        <w:rPr>
+          <w:rFonts w:hint="default" w:eastAsia="SimSun"/>
+          <w:lang w:val="en-US" w:eastAsia="zh-CN"/>
+        </w:rPr>
+      </w:pPr>
+      <w:r>
+        <w:rPr>
+          <w:rFonts w:hint="default" w:eastAsia="SimSun"/>
+          <w:lang w:val="en-US" w:eastAsia="zh-CN"/>
+        </w:rPr>
+        <w:t>结论：Candidates were highly heterogeneous (Deinococcus radiodurans≈6, Pseudomonas putida / E. coli≈4</w:t>
+      </w:r>
+      <w:r>
+        <w:rPr>
+          <w:rFonts w:hint="eastAsia" w:eastAsia="SimSun"/>
+          <w:lang w:val="en-US" w:eastAsia="zh-CN"/>
+        </w:rPr>
+        <w:t>,rest of species</w:t>
+      </w:r>
+    </w:p>
+    <w:p>
+      <w:pPr>
+        <w:rPr>
+          <w:rFonts w:hint="default" w:eastAsia="SimSun"/>
+          <w:lang w:val="en-US" w:eastAsia="zh-CN"/>
+        </w:rPr>
+      </w:pPr>
+    </w:p>
+    <w:p>
+      <w:pPr>
+        <w:rPr>
+          <w:rFonts w:hint="default" w:eastAsia="SimSun"/>
+          <w:lang w:val="en-US" w:eastAsia="zh-CN"/>
+        </w:rPr>
+      </w:pPr>
+    </w:p>
+    <w:p>
+      <w:pPr>
+        <w:rPr>
+          <w:rFonts w:hint="default" w:eastAsia="SimSun"/>
+          <w:lang w:val="en-US" w:eastAsia="zh-CN"/>
+        </w:rPr>
+      </w:pPr>
+      <w:r>
+        <w:rPr>
+          <w:rFonts w:hint="default" w:eastAsia="SimSun"/>
+          <w:lang w:val="en-US" w:eastAsia="zh-CN"/>
+        </w:rPr>
+        <w:t>Fig2 – novel per-species Top-K</w:t>
+      </w:r>
+      <w:r>
+        <w:rPr>
+          <w:rFonts w:hint="eastAsia" w:eastAsia="SimSun"/>
+          <w:lang w:val="en-US" w:eastAsia="zh-CN"/>
+        </w:rPr>
+        <w:t xml:space="preserve"> column figs</w:t>
+      </w:r>
+    </w:p>
+    <w:p>
+      <w:pPr>
+        <w:rPr>
+          <w:rFonts w:hint="default" w:eastAsia="SimSun"/>
+          <w:lang w:val="en-US" w:eastAsia="zh-CN"/>
+        </w:rPr>
+      </w:pPr>
+      <w:r>
+        <w:rPr>
+          <w:rFonts w:hint="eastAsia" w:eastAsia="SimSun"/>
+          <w:lang w:val="en-US" w:eastAsia="zh-CN"/>
+        </w:rPr>
+        <w:drawing>
+          <wp:inline distT="0" distB="0" distL="114300" distR="114300">
+            <wp:extent cx="5480685" cy="3653790"/>
+            <wp:effectExtent l="0" t="0" r="5715" b="3810"/>
+            <wp:docPr id="5" name="图片 5" descr="fig2_topk_by_species_bar_novel"/>
+            <wp:cNvGraphicFramePr>
+              <a:graphicFrameLocks xmlns:a="http://schemas.openxmlformats.org/drawingml/2006/main" noChangeAspect="1"/>
+            </wp:cNvGraphicFramePr>
+            <a:graphic xmlns:a="http://schemas.openxmlformats.org/drawingml/2006/main">
+              <a:graphicData uri="http://schemas.openxmlformats.org/drawingml/2006/picture">
+                <pic:pic xmlns:pic="http://schemas.openxmlformats.org/drawingml/2006/picture">
+                  <pic:nvPicPr>
+                    <pic:cNvPr id="5" name="图片 5" descr="fig2_topk_by_species_bar_novel"/>
+                    <pic:cNvPicPr>
+                      <a:picLocks noChangeAspect="1"/>
+                    </pic:cNvPicPr>
+                  </pic:nvPicPr>
+                  <pic:blipFill>
+                    <a:blip r:embed="rId7"/>
+                    <a:stretch>
+                      <a:fillRect/>
+                    </a:stretch>
+                  </pic:blipFill>
+                  <pic:spPr>
+                    <a:xfrm>
+                      <a:off x="0" y="0"/>
+                      <a:ext cx="5480685" cy="3653790"/>
+                    </a:xfrm>
+                    <a:prstGeom prst="rect">
+                      <a:avLst/>
+                    </a:prstGeom>
+                  </pic:spPr>
+                </pic:pic>
+              </a:graphicData>
+            </a:graphic>
+          </wp:inline>
+        </w:drawing>
+      </w:r>
+    </w:p>
+    <w:p>
+      <w:pPr>
+        <w:rPr>
+          <w:rFonts w:hint="default" w:eastAsia="SimSun"/>
+          <w:lang w:val="en-US" w:eastAsia="zh-CN"/>
+        </w:rPr>
+      </w:pPr>
+      <w:r>
+        <w:rPr>
+          <w:rFonts w:hint="default" w:eastAsia="SimSun"/>
+          <w:lang w:val="en-US" w:eastAsia="zh-CN"/>
+        </w:rPr>
+        <w:t>Both B. anthracis and M. tuberculosis ranked rpoB_Q148R very highly (p_true ~0.7–0.8), along with the S574 series and L533H.</w:t>
+      </w:r>
+    </w:p>
+    <w:p>
+      <w:pPr>
+        <w:rPr>
+          <w:rFonts w:hint="default" w:eastAsia="SimSun"/>
+          <w:lang w:val="en-US" w:eastAsia="zh-CN"/>
+        </w:rPr>
+      </w:pPr>
+    </w:p>
+    <w:p>
+      <w:pPr>
+        <w:rPr>
+          <w:rFonts w:hint="default" w:eastAsia="SimSun"/>
+          <w:lang w:val="en-US" w:eastAsia="zh-CN"/>
+        </w:rPr>
+      </w:pPr>
+      <w:r>
+        <w:rPr>
+          <w:rFonts w:hint="default" w:eastAsia="SimSun"/>
+          <w:lang w:val="en-US" w:eastAsia="zh-CN"/>
+        </w:rPr>
+        <w:t>P. aeruginosa only had two remaining entries (L533H and G534D), both of which were highly ranked (~0.75–0.8).</w:t>
+      </w:r>
+    </w:p>
+    <w:p>
+      <w:pPr>
+        <w:rPr>
+          <w:rFonts w:hint="default" w:eastAsia="SimSun"/>
+          <w:lang w:val="en-US" w:eastAsia="zh-CN"/>
+        </w:rPr>
+      </w:pPr>
+    </w:p>
+    <w:p>
+      <w:pPr>
+        <w:rPr>
+          <w:rFonts w:hint="default" w:eastAsia="SimSun"/>
+          <w:lang w:val="en-US" w:eastAsia="zh-CN"/>
+        </w:rPr>
+      </w:pPr>
+      <w:r>
+        <w:rPr>
+          <w:rFonts w:hint="default" w:eastAsia="SimSun"/>
+          <w:lang w:val="en-US" w:eastAsia="zh-CN"/>
+        </w:rPr>
+        <w:t>Implications: Cross-species co-occurring sites (148, 533, 574, 512, 572, etc.) appear repeatedly, and the model considers these sites "unreported but likely to occur."</w:t>
+      </w:r>
+    </w:p>
+    <w:p>
+      <w:pPr>
+        <w:rPr>
+          <w:rFonts w:hint="default" w:eastAsia="SimSun"/>
+          <w:lang w:val="en-US" w:eastAsia="zh-CN"/>
+        </w:rPr>
+      </w:pPr>
+      <w:r>
+        <w:rPr>
+          <w:rFonts w:hint="default" w:eastAsia="SimSun"/>
+          <w:lang w:val="en-US" w:eastAsia="zh-CN"/>
+        </w:rPr>
+        <w:t>Fig3 – novel Top-15</w:t>
+      </w:r>
+      <w:r>
+        <w:rPr>
+          <w:rFonts w:hint="eastAsia" w:eastAsia="SimSun"/>
+          <w:lang w:val="en-US" w:eastAsia="zh-CN"/>
+        </w:rPr>
+        <w:t xml:space="preserve"> in species heatmap</w:t>
+      </w:r>
+    </w:p>
+    <w:p>
+      <w:pPr>
+        <w:rPr>
+          <w:rFonts w:hint="default" w:eastAsia="SimSun"/>
+          <w:lang w:val="en-US" w:eastAsia="zh-CN"/>
+        </w:rPr>
+      </w:pPr>
+      <w:r>
+        <w:rPr>
+          <w:rFonts w:hint="eastAsia" w:eastAsia="SimSun"/>
+          <w:lang w:val="en-US" w:eastAsia="zh-CN"/>
+        </w:rPr>
+        <w:drawing>
+          <wp:inline distT="0" distB="0" distL="114300" distR="114300">
+            <wp:extent cx="5486400" cy="3429000"/>
+            <wp:effectExtent l="0" t="0" r="0" b="0"/>
+            <wp:docPr id="9" name="图片 9" descr="fig3_heatmap_topN_per_species_novel"/>
+            <wp:cNvGraphicFramePr>
+              <a:graphicFrameLocks xmlns:a="http://schemas.openxmlformats.org/drawingml/2006/main" noChangeAspect="1"/>
+            </wp:cNvGraphicFramePr>
+            <a:graphic xmlns:a="http://schemas.openxmlformats.org/drawingml/2006/main">
+              <a:graphicData uri="http://schemas.openxmlformats.org/drawingml/2006/picture">
+                <pic:pic xmlns:pic="http://schemas.openxmlformats.org/drawingml/2006/picture">
+                  <pic:nvPicPr>
+                    <pic:cNvPr id="9" name="图片 9" descr="fig3_heatmap_topN_per_species_novel"/>
+                    <pic:cNvPicPr>
+                      <a:picLocks noChangeAspect="1"/>
+                    </pic:cNvPicPr>
+                  </pic:nvPicPr>
+                  <pic:blipFill>
+                    <a:blip r:embed="rId8"/>
+                    <a:stretch>
+                      <a:fillRect/>
+                    </a:stretch>
+                  </pic:blipFill>
+                  <pic:spPr>
+                    <a:xfrm>
+                      <a:off x="0" y="0"/>
+                      <a:ext cx="5486400" cy="3429000"/>
+                    </a:xfrm>
+                    <a:prstGeom prst="rect">
+                      <a:avLst/>
+                    </a:prstGeom>
+                  </pic:spPr>
+                </pic:pic>
+              </a:graphicData>
+            </a:graphic>
+          </wp:inline>
+        </w:drawing>
+      </w:r>
+    </w:p>
+    <w:p>
+      <w:pPr>
+        <w:rPr>
+          <w:rFonts w:hint="default" w:eastAsia="SimSun"/>
+          <w:lang w:val="en-US" w:eastAsia="zh-CN"/>
+        </w:rPr>
+      </w:pPr>
+      <w:r>
+        <w:rPr>
+          <w:rFonts w:hint="default" w:eastAsia="SimSun"/>
+          <w:lang w:val="en-US" w:eastAsia="zh-CN"/>
+        </w:rPr>
+        <w:t>The columns are basically the hotspot sites mentioned above. Many species have dark blocks (high scores) in these columns, and white blocks indicate that the species does not list the mutation in the top 15.</w:t>
+      </w:r>
+    </w:p>
+    <w:p>
+      <w:pPr>
+        <w:rPr>
+          <w:rFonts w:hint="default" w:eastAsia="SimSun"/>
+          <w:lang w:val="en-US" w:eastAsia="zh-CN"/>
+        </w:rPr>
+      </w:pPr>
+    </w:p>
+    <w:p>
+      <w:pPr>
+        <w:rPr>
+          <w:rFonts w:hint="default" w:eastAsia="SimSun"/>
+          <w:lang w:val="en-US" w:eastAsia="zh-CN"/>
+        </w:rPr>
+      </w:pPr>
+    </w:p>
+    <w:p>
+      <w:pPr>
+        <w:rPr>
+          <w:rFonts w:hint="default" w:eastAsia="SimSun"/>
+          <w:lang w:val="en-US" w:eastAsia="zh-CN"/>
+        </w:rPr>
+      </w:pPr>
+    </w:p>
+    <w:p>
+      <w:pPr>
+        <w:rPr>
+          <w:rFonts w:hint="default" w:eastAsia="SimSun"/>
+          <w:lang w:val="en-US" w:eastAsia="zh-CN"/>
+        </w:rPr>
+      </w:pPr>
+      <w:r>
+        <w:rPr>
+          <w:rFonts w:hint="default" w:eastAsia="SimSun"/>
+          <w:lang w:val="en-US" w:eastAsia="zh-CN"/>
+        </w:rPr>
+        <w:t>Fig4a/4b – novel threshold scanning</w:t>
+      </w:r>
+    </w:p>
+    <w:p>
+      <w:pPr>
+        <w:rPr>
+          <w:rFonts w:hint="eastAsia" w:eastAsia="SimSun"/>
+          <w:lang w:val="en-US" w:eastAsia="zh-CN"/>
+        </w:rPr>
+      </w:pPr>
+      <w:r>
+        <w:rPr>
+          <w:rFonts w:hint="eastAsia" w:eastAsia="SimSun"/>
+          <w:lang w:val="en-US" w:eastAsia="zh-CN"/>
+        </w:rPr>
+        <w:drawing>
+          <wp:inline distT="0" distB="0" distL="114300" distR="114300">
+            <wp:extent cx="5485765" cy="3544570"/>
+            <wp:effectExtent l="0" t="0" r="635" b="6350"/>
+            <wp:docPr id="3" name="图片 3" descr="fig4a_threshold_sweep_candidates_novel"/>
+            <wp:cNvGraphicFramePr>
+              <a:graphicFrameLocks xmlns:a="http://schemas.openxmlformats.org/drawingml/2006/main" noChangeAspect="1"/>
+            </wp:cNvGraphicFramePr>
+            <a:graphic xmlns:a="http://schemas.openxmlformats.org/drawingml/2006/main">
+              <a:graphicData uri="http://schemas.openxmlformats.org/drawingml/2006/picture">
+                <pic:pic xmlns:pic="http://schemas.openxmlformats.org/drawingml/2006/picture">
+                  <pic:nvPicPr>
+                    <pic:cNvPr id="3" name="图片 3" descr="fig4a_threshold_sweep_candidates_novel"/>
+                    <pic:cNvPicPr>
+                      <a:picLocks noChangeAspect="1"/>
+                    </pic:cNvPicPr>
+                  </pic:nvPicPr>
+                  <pic:blipFill>
+                    <a:blip r:embed="rId9"/>
+                    <a:stretch>
+                      <a:fillRect/>
+                    </a:stretch>
+                  </pic:blipFill>
+                  <pic:spPr>
+                    <a:xfrm>
+                      <a:off x="0" y="0"/>
+                      <a:ext cx="5485765" cy="3544570"/>
+                    </a:xfrm>
+                    <a:prstGeom prst="rect">
+                      <a:avLst/>
+                    </a:prstGeom>
+                  </pic:spPr>
+                </pic:pic>
+              </a:graphicData>
+            </a:graphic>
+          </wp:inline>
+        </w:drawing>
+      </w:r>
+    </w:p>
+    <w:p>
+      <w:pPr>
+        <w:rPr>
+          <w:rFonts w:hint="default" w:eastAsia="SimSun"/>
+          <w:lang w:val="en-US" w:eastAsia="zh-CN"/>
+        </w:rPr>
+      </w:pPr>
+      <w:r>
+        <w:rPr>
+          <w:rFonts w:hint="eastAsia" w:eastAsia="SimSun"/>
+          <w:lang w:val="en-US" w:eastAsia="zh-CN"/>
+        </w:rPr>
+        <w:drawing>
+          <wp:inline distT="0" distB="0" distL="114300" distR="114300">
+            <wp:extent cx="5485765" cy="3544570"/>
+            <wp:effectExtent l="0" t="0" r="635" b="6350"/>
+            <wp:docPr id="2" name="图片 2" descr="fig4b_threshold_sweep_species_novel"/>
+            <wp:cNvGraphicFramePr>
+              <a:graphicFrameLocks xmlns:a="http://schemas.openxmlformats.org/drawingml/2006/main" noChangeAspect="1"/>
+            </wp:cNvGraphicFramePr>
+            <a:graphic xmlns:a="http://schemas.openxmlformats.org/drawingml/2006/main">
+              <a:graphicData uri="http://schemas.openxmlformats.org/drawingml/2006/picture">
+                <pic:pic xmlns:pic="http://schemas.openxmlformats.org/drawingml/2006/picture">
+                  <pic:nvPicPr>
+                    <pic:cNvPr id="2" name="图片 2" descr="fig4b_threshold_sweep_species_novel"/>
+                    <pic:cNvPicPr>
+                      <a:picLocks noChangeAspect="1"/>
+                    </pic:cNvPicPr>
+                  </pic:nvPicPr>
+                  <pic:blipFill>
+                    <a:blip r:embed="rId10"/>
+                    <a:stretch>
+                      <a:fillRect/>
+                    </a:stretch>
+                  </pic:blipFill>
+                  <pic:spPr>
+                    <a:xfrm>
+                      <a:off x="0" y="0"/>
+                      <a:ext cx="5485765" cy="3544570"/>
+                    </a:xfrm>
+                    <a:prstGeom prst="rect">
+                      <a:avLst/>
+                    </a:prstGeom>
+                  </pic:spPr>
+                </pic:pic>
+              </a:graphicData>
+            </a:graphic>
+          </wp:inline>
+        </w:drawing>
+      </w:r>
+    </w:p>
+    <w:p>
+      <w:pPr>
+        <w:rPr>
+          <w:rFonts w:hint="default" w:eastAsia="SimSun"/>
+          <w:lang w:val="en-US" w:eastAsia="zh-CN"/>
+        </w:rPr>
+      </w:pPr>
+      <w:r>
+        <w:rPr>
+          <w:rFonts w:hint="default" w:eastAsia="SimSun"/>
+          <w:lang w:val="en-US" w:eastAsia="zh-CN"/>
+        </w:rPr>
+        <w:t>Conclusion: The number of candidates and coverage remain high at 0.7 (but decrease significantly after 0.75).</w:t>
+      </w:r>
+    </w:p>
+    <w:p>
+      <w:pPr>
+        <w:rPr>
+          <w:rFonts w:hint="default" w:eastAsia="SimSun"/>
+          <w:lang w:val="en-US" w:eastAsia="zh-CN"/>
+        </w:rPr>
+      </w:pPr>
+    </w:p>
+    <w:p>
+      <w:pPr>
+        <w:rPr>
+          <w:rFonts w:hint="default" w:eastAsia="SimSun"/>
+          <w:lang w:val="en-US" w:eastAsia="zh-CN"/>
+        </w:rPr>
+      </w:pPr>
+      <w:r>
+        <w:rPr>
+          <w:rFonts w:hint="default" w:eastAsia="SimSun"/>
+          <w:lang w:val="en-US" w:eastAsia="zh-CN"/>
+        </w:rPr>
+        <w:t>Thus, in the paper, I can say that τ≈0.7 is a good balance; &gt;0.8 significantly sacrifices coverage.</w:t>
+      </w:r>
+    </w:p>
+    <w:p>
+      <w:pPr>
+        <w:rPr>
+          <w:rFonts w:hint="default" w:eastAsia="SimSun"/>
+          <w:lang w:val="en-US" w:eastAsia="zh-CN"/>
+        </w:rPr>
+      </w:pPr>
+    </w:p>
+    <w:p>
+      <w:pPr>
+        <w:rPr>
+          <w:rFonts w:hint="default" w:eastAsia="SimSun"/>
+          <w:lang w:val="en-US" w:eastAsia="zh-CN"/>
+        </w:rPr>
+      </w:pPr>
+      <w:r>
+        <w:rPr>
+          <w:rFonts w:hint="default" w:eastAsia="SimSun"/>
+          <w:lang w:val="en-US" w:eastAsia="zh-CN"/>
+        </w:rPr>
+        <w:t xml:space="preserve">Fig5 </w:t>
+      </w:r>
+    </w:p>
+    <w:p>
+      <w:pPr>
+        <w:rPr>
+          <w:rFonts w:hint="default" w:eastAsia="SimSun"/>
+          <w:lang w:val="en-US" w:eastAsia="zh-CN"/>
+        </w:rPr>
+      </w:pPr>
+      <w:r>
+        <w:rPr>
+          <w:rFonts w:hint="default" w:eastAsia="SimSun"/>
+          <w:lang w:val="en-US" w:eastAsia="zh-CN"/>
+        </w:rPr>
+        <w:drawing>
+          <wp:inline distT="0" distB="0" distL="114300" distR="114300">
+            <wp:extent cx="5486400" cy="4389120"/>
+            <wp:effectExtent l="0" t="0" r="0" b="0"/>
+            <wp:docPr id="10" name="图片 10" descr="fig5_hot_mutations_across_species_novel"/>
+            <wp:cNvGraphicFramePr>
+              <a:graphicFrameLocks xmlns:a="http://schemas.openxmlformats.org/drawingml/2006/main" noChangeAspect="1"/>
+            </wp:cNvGraphicFramePr>
+            <a:graphic xmlns:a="http://schemas.openxmlformats.org/drawingml/2006/main">
+              <a:graphicData uri="http://schemas.openxmlformats.org/drawingml/2006/picture">
+                <pic:pic xmlns:pic="http://schemas.openxmlformats.org/drawingml/2006/picture">
+                  <pic:nvPicPr>
+                    <pic:cNvPr id="10" name="图片 10" descr="fig5_hot_mutations_across_species_novel"/>
+                    <pic:cNvPicPr>
+                      <a:picLocks noChangeAspect="1"/>
+                    </pic:cNvPicPr>
+                  </pic:nvPicPr>
+                  <pic:blipFill>
+                    <a:blip r:embed="rId11"/>
+                    <a:stretch>
+                      <a:fillRect/>
+                    </a:stretch>
+                  </pic:blipFill>
+                  <pic:spPr>
+                    <a:xfrm>
+                      <a:off x="0" y="0"/>
+                      <a:ext cx="5486400" cy="4389120"/>
+                    </a:xfrm>
+                    <a:prstGeom prst="rect">
+                      <a:avLst/>
+                    </a:prstGeom>
+                  </pic:spPr>
+                </pic:pic>
+              </a:graphicData>
+            </a:graphic>
+          </wp:inline>
+        </w:drawing>
+      </w:r>
+    </w:p>
+    <w:p>
+      <w:pPr>
+        <w:rPr>
+          <w:rFonts w:hint="default" w:eastAsia="SimSun"/>
+          <w:lang w:val="en-US" w:eastAsia="zh-CN"/>
+        </w:rPr>
+      </w:pPr>
+      <w:r>
+        <w:rPr>
+          <w:rFonts w:hint="default" w:eastAsia="SimSun"/>
+          <w:lang w:val="en-US" w:eastAsia="zh-CN"/>
+        </w:rPr>
+        <w:t>rpoB_Q148R entered high scores in the most species (~10), followed by L533H, S574Y/F, S512P/F, I572S, and G534D.</w:t>
+      </w:r>
+    </w:p>
+    <w:p>
+      <w:pPr>
+        <w:rPr>
+          <w:rFonts w:hint="default" w:eastAsia="SimSun"/>
+          <w:lang w:val="en-US" w:eastAsia="zh-CN"/>
+        </w:rPr>
+      </w:pPr>
+    </w:p>
+    <w:p>
+      <w:pPr>
+        <w:rPr>
+          <w:rFonts w:hint="default" w:eastAsia="SimSun"/>
+          <w:lang w:val="en-US" w:eastAsia="zh-CN"/>
+        </w:rPr>
+      </w:pPr>
+    </w:p>
+    <w:p>
+      <w:pPr>
+        <w:rPr>
+          <w:rFonts w:hint="default" w:eastAsia="SimSun"/>
+          <w:b/>
+          <w:bCs/>
+          <w:lang w:val="en-US" w:eastAsia="zh-CN"/>
+        </w:rPr>
+      </w:pPr>
+    </w:p>
+    <w:p>
+      <w:pPr>
+        <w:rPr>
+          <w:rFonts w:hint="default" w:eastAsia="SimSun"/>
+          <w:b/>
+          <w:bCs/>
+          <w:lang w:val="en-US" w:eastAsia="zh-CN"/>
+        </w:rPr>
+      </w:pPr>
+      <w:r>
+        <w:rPr>
+          <w:rFonts w:hint="default" w:eastAsia="SimSun"/>
+          <w:b/>
+          <w:bCs/>
+          <w:lang w:val="en-US" w:eastAsia="zh-CN"/>
+        </w:rPr>
+        <w:t xml:space="preserve">Masked vs Unmasked_cf </w:t>
+      </w:r>
+      <w:r>
+        <w:rPr>
+          <w:rFonts w:hint="eastAsia" w:eastAsia="SimSun"/>
+          <w:b/>
+          <w:bCs/>
+          <w:lang w:val="en-US" w:eastAsia="zh-CN"/>
+        </w:rPr>
+        <w:t xml:space="preserve"> description</w:t>
+      </w:r>
+    </w:p>
+    <w:p>
+      <w:pPr>
+        <w:rPr>
+          <w:rFonts w:hint="default" w:eastAsia="SimSun"/>
+          <w:lang w:val="en-US" w:eastAsia="zh-CN"/>
+        </w:rPr>
+      </w:pPr>
+    </w:p>
+    <w:p>
+      <w:pPr>
+        <w:rPr>
+          <w:rFonts w:hint="default" w:eastAsia="SimSun"/>
+          <w:lang w:val="en-US" w:eastAsia="zh-CN"/>
+        </w:rPr>
+      </w:pPr>
+      <w:r>
+        <w:rPr>
+          <w:rFonts w:hint="default" w:eastAsia="SimSun"/>
+          <w:b/>
+          <w:bCs/>
+          <w:lang w:val="en-US" w:eastAsia="zh-CN"/>
+        </w:rPr>
+        <w:t>Masked</w:t>
+      </w:r>
+      <w:r>
+        <w:rPr>
+          <w:rFonts w:hint="default" w:eastAsia="SimSun"/>
+          <w:lang w:val="en-US" w:eastAsia="zh-CN"/>
+        </w:rPr>
+        <w:t>: Mask some known true positives as unlabeled (0), then train and retrieve them in the unlabeled pool, and calculate Recall@K. → Closer to the difficulty of "real discovery", should be more conservative.</w:t>
+      </w:r>
+    </w:p>
+    <w:p>
+      <w:pPr>
+        <w:rPr>
+          <w:rFonts w:hint="default" w:eastAsia="SimSun"/>
+          <w:lang w:val="en-US" w:eastAsia="zh-CN"/>
+        </w:rPr>
+      </w:pPr>
+      <w:r>
+        <w:rPr>
+          <w:rFonts w:hint="default" w:eastAsia="SimSun"/>
+          <w:b/>
+          <w:bCs/>
+          <w:lang w:val="en-US" w:eastAsia="zh-CN"/>
+        </w:rPr>
+        <w:t>Unmasked_cf (counterfactual)</w:t>
+      </w:r>
+      <w:r>
+        <w:rPr>
+          <w:rFonts w:hint="default" w:eastAsia="SimSun"/>
+          <w:lang w:val="en-US" w:eastAsia="zh-CN"/>
+        </w:rPr>
+        <w:t xml:space="preserve">: These true positives are not masked (still participate in training as positive examples), but we use the scores of the same model to put them into the unlabeled pool, and compare them with the unlabeled scores to calculate "how high they would be ranked if they were also unlabeled." This is an "upper bound/optimistic" reference, usually higher than Masked. </w:t>
+      </w:r>
+    </w:p>
+    <w:p>
+      <w:pPr>
+        <w:rPr>
+          <w:rFonts w:hint="default" w:eastAsia="SimSun"/>
+          <w:lang w:val="en-US" w:eastAsia="zh-CN"/>
+        </w:rPr>
+      </w:pPr>
+      <w:r>
+        <w:rPr>
+          <w:rFonts w:hint="default" w:eastAsia="SimSun"/>
+          <w:lang w:val="en-US" w:eastAsia="zh-CN"/>
+        </w:rPr>
+        <w:t>Box plot (gray/pink/blue rectangle): The interquartile range of the group (Masked or Unmasked_cf) under multiple repeats</w:t>
+      </w:r>
+      <w:r>
+        <w:rPr>
+          <w:rFonts w:hint="eastAsia" w:eastAsia="SimSun"/>
+          <w:lang w:val="en-US" w:eastAsia="zh-CN"/>
+        </w:rPr>
+        <w:t>.</w:t>
+      </w:r>
+    </w:p>
+    <w:p>
+      <w:pPr>
+        <w:rPr>
+          <w:rFonts w:hint="default" w:eastAsia="SimSun"/>
+          <w:lang w:val="en-US" w:eastAsia="zh-CN"/>
+        </w:rPr>
+      </w:pPr>
+      <w:r>
+        <w:rPr>
+          <w:rFonts w:hint="default" w:eastAsia="SimSun"/>
+          <w:lang w:val="en-US" w:eastAsia="zh-CN"/>
+        </w:rPr>
+        <w:t xml:space="preserve">Therefore, the "height" of the box reflects the dispersion of the distribution (IQR = Q3 − Q1); the "higher" means the greater the fluctuation. </w:t>
+      </w:r>
+    </w:p>
+    <w:p>
+      <w:pPr>
+        <w:rPr>
+          <w:rFonts w:hint="default" w:eastAsia="SimSun"/>
+          <w:lang w:val="en-US" w:eastAsia="zh-CN"/>
+        </w:rPr>
+      </w:pPr>
+    </w:p>
+    <w:p>
+      <w:pPr>
+        <w:rPr>
+          <w:rFonts w:hint="default" w:eastAsia="SimSun"/>
+          <w:lang w:val="en-US" w:eastAsia="zh-CN"/>
+        </w:rPr>
+      </w:pPr>
+      <w:r>
+        <w:rPr>
+          <w:rFonts w:hint="default" w:eastAsia="SimSun"/>
+          <w:lang w:val="en-US" w:eastAsia="zh-CN"/>
+        </w:rPr>
+        <w:t>"Whiskers" (thin lines outside the box): The minimum/maximum values ​​extending from the box to non-outliers (usually the extreme values ​​in the range Q1 − 1.5 × IQR to Q3 + 1.5 × IQR).</w:t>
+      </w:r>
+    </w:p>
+    <w:p>
+      <w:pPr>
+        <w:rPr>
+          <w:rFonts w:hint="default" w:eastAsia="SimSun"/>
+          <w:lang w:val="en-US" w:eastAsia="zh-CN"/>
+        </w:rPr>
+      </w:pPr>
+    </w:p>
+    <w:p>
+      <w:pPr>
+        <w:rPr>
+          <w:rFonts w:hint="default" w:eastAsia="SimSun"/>
+          <w:lang w:val="en-US" w:eastAsia="zh-CN"/>
+        </w:rPr>
+      </w:pPr>
+      <w:r>
+        <w:rPr>
+          <w:rFonts w:hint="default" w:eastAsia="SimSun"/>
+          <w:lang w:val="en-US" w:eastAsia="zh-CN"/>
+        </w:rPr>
+        <w:t xml:space="preserve">Black dots: Outliers, i.e., individual replicates that fall outside the whiskers (significantly lower or higher under certain folds/samples).·  </w:t>
+      </w:r>
+    </w:p>
+    <w:p>
+      <w:pPr>
+        <w:rPr>
+          <w:rFonts w:hint="default" w:eastAsia="SimSun"/>
+          <w:lang w:val="en-US" w:eastAsia="zh-CN"/>
+        </w:rPr>
+      </w:pPr>
+      <w:r>
+        <w:rPr>
+          <w:rFonts w:hint="default" w:eastAsia="SimSun"/>
+          <w:lang w:val="en-US" w:eastAsia="zh-CN"/>
+        </w:rPr>
+        <w:drawing>
+          <wp:inline distT="0" distB="0" distL="114300" distR="114300">
+            <wp:extent cx="5480685" cy="3349625"/>
+            <wp:effectExtent l="0" t="0" r="5715" b="3175"/>
+            <wp:docPr id="7" name="图片 7" descr="fig_top_species_mask_vs_unmask_K20"/>
+            <wp:cNvGraphicFramePr>
+              <a:graphicFrameLocks xmlns:a="http://schemas.openxmlformats.org/drawingml/2006/main" noChangeAspect="1"/>
+            </wp:cNvGraphicFramePr>
+            <a:graphic xmlns:a="http://schemas.openxmlformats.org/drawingml/2006/main">
+              <a:graphicData uri="http://schemas.openxmlformats.org/drawingml/2006/picture">
+                <pic:pic xmlns:pic="http://schemas.openxmlformats.org/drawingml/2006/picture">
+                  <pic:nvPicPr>
+                    <pic:cNvPr id="7" name="图片 7" descr="fig_top_species_mask_vs_unmask_K20"/>
+                    <pic:cNvPicPr>
+                      <a:picLocks noChangeAspect="1"/>
+                    </pic:cNvPicPr>
+                  </pic:nvPicPr>
+                  <pic:blipFill>
+                    <a:blip r:embed="rId12"/>
+                    <a:stretch>
+                      <a:fillRect/>
+                    </a:stretch>
+                  </pic:blipFill>
+                  <pic:spPr>
+                    <a:xfrm>
+                      <a:off x="0" y="0"/>
+                      <a:ext cx="5480685" cy="3349625"/>
+                    </a:xfrm>
+                    <a:prstGeom prst="rect">
+                      <a:avLst/>
+                    </a:prstGeom>
+                  </pic:spPr>
+                </pic:pic>
+              </a:graphicData>
+            </a:graphic>
+          </wp:inline>
+        </w:drawing>
+      </w:r>
+    </w:p>
+    <w:p>
+      <w:pPr>
+        <w:rPr>
+          <w:rFonts w:hint="default" w:eastAsia="SimSun"/>
+          <w:lang w:val="en-US" w:eastAsia="zh-CN"/>
+        </w:rPr>
+      </w:pPr>
+    </w:p>
+    <w:p>
+      <w:pPr>
+        <w:rPr>
+          <w:rFonts w:hint="default" w:eastAsia="SimSun"/>
+          <w:lang w:val="en-US" w:eastAsia="zh-CN"/>
+        </w:rPr>
+      </w:pPr>
+      <w:r>
+        <w:rPr>
+          <w:rFonts w:hint="default" w:eastAsia="SimSun"/>
+          <w:lang w:val="en-US" w:eastAsia="zh-CN"/>
+        </w:rPr>
+        <w:t>·  五个物种里，Unmasked_cf 全都高于 Masked（预期现象）。Unmasked_cf 是“未被遮蔽的真阳性”的反事实上界：它们仍作为正例参与训练，所以得分更乐观；而 Masked 是把一部分真阳性塞进未标注池再去“找回”，更接近真实难度。</w:t>
+      </w:r>
+    </w:p>
+    <w:p>
+      <w:pPr>
+        <w:rPr>
+          <w:rFonts w:hint="default" w:eastAsia="SimSun"/>
+          <w:lang w:val="en-US" w:eastAsia="zh-CN"/>
+        </w:rPr>
+      </w:pPr>
+      <w:r>
+        <w:rPr>
+          <w:rFonts w:hint="default" w:eastAsia="SimSun"/>
+          <w:lang w:val="en-US" w:eastAsia="zh-CN"/>
+        </w:rPr>
+        <w:t>·  ·  P. aeruginosa：表现最好，Masked 的中位也在 ~0.7；Unmasked_cf 接近 0.85–0.9，gap 小，说明模型对该物种的排序很稳。</w:t>
+      </w:r>
+    </w:p>
+    <w:p>
+      <w:pPr>
+        <w:rPr>
+          <w:rFonts w:hint="default" w:eastAsia="SimSun"/>
+          <w:lang w:val="en-US" w:eastAsia="zh-CN"/>
+        </w:rPr>
+      </w:pPr>
+      <w:r>
+        <w:rPr>
+          <w:rFonts w:hint="default" w:eastAsia="SimSun"/>
+          <w:lang w:val="en-US" w:eastAsia="zh-CN"/>
+        </w:rPr>
+        <w:t>·  ·  E. coli / Salmonella / S. aureus：Masked 中位在 0.4–0.55，且 S. aureus 方差较大，说明重复采样下稳定性稍弱（多半因为该物种的正例分布更稀/不平衡）。</w:t>
+      </w:r>
+    </w:p>
+    <w:p>
+      <w:pPr>
+        <w:rPr>
+          <w:rFonts w:hint="default" w:eastAsia="SimSun"/>
+          <w:lang w:val="en-US" w:eastAsia="zh-CN"/>
+        </w:rPr>
+      </w:pPr>
+      <w:r>
+        <w:rPr>
+          <w:rFonts w:hint="default" w:eastAsia="SimSun"/>
+          <w:lang w:val="en-US" w:eastAsia="zh-CN"/>
+        </w:rPr>
+        <w:t>·  ·  D. radiodurans：两组都高（~0.6–0.7），整体稳</w:t>
+      </w:r>
+    </w:p>
+    <w:p>
+      <w:pPr>
+        <w:rPr>
+          <w:rFonts w:hint="default" w:eastAsia="SimSun"/>
+          <w:lang w:val="en-US" w:eastAsia="zh-CN"/>
+        </w:rPr>
+      </w:pPr>
+      <w:r>
+        <w:rPr>
+          <w:rFonts w:hint="default" w:eastAsia="SimSun"/>
+          <w:lang w:val="en-US" w:eastAsia="zh-CN"/>
+        </w:rPr>
+        <w:t xml:space="preserve">·  </w:t>
       </w:r>
     </w:p>
     <w:sectPr>
@@ -405,7 +1799,7 @@
   <w:docDefaults>
     <w:rPrDefault>
       <w:rPr>
-        <w:rFonts w:asciiTheme="minorHAnsi" w:hAnsiTheme="minorHAnsi" w:eastAsiaTheme="minorEastAsia" w:cstheme="minorBidi"/>
+        <w:rFonts w:ascii="Times New Roman" w:hAnsi="Times New Roman" w:eastAsia="SimSun" w:cs="Times New Roman"/>
       </w:rPr>
     </w:rPrDefault>
     <w:pPrDefault/>
@@ -682,7 +2076,7 @@
     <w:name w:val="heading 1"/>
     <w:basedOn w:val="1"/>
     <w:next w:val="1"/>
-    <w:link w:val="138"/>
+    <w:link w:val="140"/>
     <w:qFormat/>
     <w:uiPriority w:val="9"/>
     <w:pPr>
@@ -704,7 +2098,7 @@
     <w:name w:val="heading 2"/>
     <w:basedOn w:val="1"/>
     <w:next w:val="1"/>
-    <w:link w:val="139"/>
+    <w:link w:val="141"/>
     <w:unhideWhenUsed/>
     <w:qFormat/>
     <w:uiPriority w:val="9"/>
@@ -732,7 +2126,7 @@
     <w:name w:val="heading 3"/>
     <w:basedOn w:val="1"/>
     <w:next w:val="1"/>
-    <w:link w:val="140"/>
+    <w:link w:val="142"/>
     <w:unhideWhenUsed/>
     <w:qFormat/>
     <w:uiPriority w:val="9"/>
@@ -758,7 +2152,7 @@
     <w:name w:val="heading 4"/>
     <w:basedOn w:val="1"/>
     <w:next w:val="1"/>
-    <w:link w:val="150"/>
+    <w:link w:val="152"/>
     <w:semiHidden/>
     <w:unhideWhenUsed/>
     <w:qFormat/>
@@ -787,7 +2181,7 @@
     <w:name w:val="heading 5"/>
     <w:basedOn w:val="1"/>
     <w:next w:val="1"/>
-    <w:link w:val="151"/>
+    <w:link w:val="153"/>
     <w:semiHidden/>
     <w:unhideWhenUsed/>
     <w:qFormat/>
@@ -807,7 +2201,7 @@
     <w:name w:val="heading 6"/>
     <w:basedOn w:val="1"/>
     <w:next w:val="1"/>
-    <w:link w:val="152"/>
+    <w:link w:val="154"/>
     <w:semiHidden/>
     <w:unhideWhenUsed/>
     <w:qFormat/>
@@ -829,7 +2223,7 @@
     <w:name w:val="heading 7"/>
     <w:basedOn w:val="1"/>
     <w:next w:val="1"/>
-    <w:link w:val="153"/>
+    <w:link w:val="155"/>
     <w:semiHidden/>
     <w:unhideWhenUsed/>
     <w:qFormat/>
@@ -859,7 +2253,7 @@
     <w:name w:val="heading 8"/>
     <w:basedOn w:val="1"/>
     <w:next w:val="1"/>
-    <w:link w:val="154"/>
+    <w:link w:val="156"/>
     <w:semiHidden/>
     <w:unhideWhenUsed/>
     <w:qFormat/>
@@ -886,7 +2280,7 @@
     <w:name w:val="heading 9"/>
     <w:basedOn w:val="1"/>
     <w:next w:val="1"/>
-    <w:link w:val="155"/>
+    <w:link w:val="157"/>
     <w:semiHidden/>
     <w:unhideWhenUsed/>
     <w:qFormat/>
@@ -914,13 +2308,13 @@
       </w14:textFill>
     </w:rPr>
   </w:style>
-  <w:style w:type="character" w:default="1" w:styleId="132">
+  <w:style w:type="character" w:default="1" w:styleId="133">
     <w:name w:val="Default Paragraph Font"/>
     <w:semiHidden/>
     <w:unhideWhenUsed/>
     <w:uiPriority w:val="1"/>
   </w:style>
-  <w:style w:type="table" w:default="1" w:styleId="32">
+  <w:style w:type="table" w:default="1" w:styleId="33">
     <w:name w:val="Normal Table"/>
     <w:semiHidden/>
     <w:unhideWhenUsed/>
@@ -936,7 +2330,7 @@
   </w:style>
   <w:style w:type="paragraph" w:styleId="2">
     <w:name w:val="macro"/>
-    <w:link w:val="147"/>
+    <w:link w:val="149"/>
     <w:unhideWhenUsed/>
     <w:uiPriority w:val="99"/>
     <w:pPr>
@@ -1034,7 +2428,7 @@
   <w:style w:type="paragraph" w:styleId="17">
     <w:name w:val="Body Text 3"/>
     <w:basedOn w:val="1"/>
-    <w:link w:val="146"/>
+    <w:link w:val="148"/>
     <w:unhideWhenUsed/>
     <w:uiPriority w:val="99"/>
     <w:pPr>
@@ -1061,7 +2455,7 @@
   <w:style w:type="paragraph" w:styleId="19">
     <w:name w:val="Body Text"/>
     <w:basedOn w:val="1"/>
-    <w:link w:val="144"/>
+    <w:link w:val="146"/>
     <w:unhideWhenUsed/>
     <w:uiPriority w:val="99"/>
     <w:pPr>
@@ -1118,7 +2512,7 @@
   <w:style w:type="paragraph" w:styleId="24">
     <w:name w:val="footer"/>
     <w:basedOn w:val="1"/>
-    <w:link w:val="136"/>
+    <w:link w:val="138"/>
     <w:unhideWhenUsed/>
     <w:uiPriority w:val="99"/>
     <w:pPr>
@@ -1132,7 +2526,7 @@
   <w:style w:type="paragraph" w:styleId="25">
     <w:name w:val="header"/>
     <w:basedOn w:val="1"/>
-    <w:link w:val="135"/>
+    <w:link w:val="137"/>
     <w:unhideWhenUsed/>
     <w:uiPriority w:val="99"/>
     <w:pPr>
@@ -1147,7 +2541,7 @@
     <w:name w:val="Subtitle"/>
     <w:basedOn w:val="1"/>
     <w:next w:val="1"/>
-    <w:link w:val="142"/>
+    <w:link w:val="144"/>
     <w:qFormat/>
     <w:uiPriority w:val="11"/>
     <w:rPr>
@@ -1178,7 +2572,7 @@
   <w:style w:type="paragraph" w:styleId="28">
     <w:name w:val="Body Text 2"/>
     <w:basedOn w:val="1"/>
-    <w:link w:val="145"/>
+    <w:link w:val="147"/>
     <w:unhideWhenUsed/>
     <w:uiPriority w:val="99"/>
     <w:pPr>
@@ -1197,6 +2591,23 @@
     </w:pPr>
   </w:style>
   <w:style w:type="paragraph" w:styleId="30">
+    <w:name w:val="Normal (Web)"/>
+    <w:basedOn w:val="1"/>
+    <w:semiHidden/>
+    <w:unhideWhenUsed/>
+    <w:uiPriority w:val="99"/>
+    <w:pPr>
+      <w:spacing w:before="0" w:beforeAutospacing="1" w:after="0" w:afterAutospacing="1"/>
+      <w:ind w:left="0" w:right="0"/>
+      <w:jc w:val="left"/>
+    </w:pPr>
+    <w:rPr>
+      <w:kern w:val="0"/>
+      <w:sz w:val="24"/>
+      <w:lang w:val="en-US" w:eastAsia="zh-CN" w:bidi="ar"/>
+    </w:rPr>
+  </w:style>
+  <w:style w:type="paragraph" w:styleId="31">
     <w:name w:val="List Continue 3"/>
     <w:basedOn w:val="1"/>
     <w:unhideWhenUsed/>
@@ -1207,11 +2618,11 @@
       <w:contextualSpacing/>
     </w:pPr>
   </w:style>
-  <w:style w:type="paragraph" w:styleId="31">
+  <w:style w:type="paragraph" w:styleId="32">
     <w:name w:val="Title"/>
     <w:basedOn w:val="1"/>
     <w:next w:val="1"/>
-    <w:link w:val="141"/>
+    <w:link w:val="143"/>
     <w:qFormat/>
     <w:uiPriority w:val="10"/>
     <w:pPr>
@@ -1230,9 +2641,9 @@
       <w:szCs w:val="52"/>
     </w:rPr>
   </w:style>
-  <w:style w:type="table" w:styleId="33">
+  <w:style w:type="table" w:styleId="34">
     <w:name w:val="Table Grid"/>
-    <w:basedOn w:val="32"/>
+    <w:basedOn w:val="33"/>
     <w:uiPriority w:val="59"/>
     <w:pPr>
       <w:spacing w:after="0" w:line="240" w:lineRule="auto"/>
@@ -1254,9 +2665,9 @@
       </w:tblCellMar>
     </w:tblPr>
   </w:style>
-  <w:style w:type="table" w:styleId="34">
+  <w:style w:type="table" w:styleId="35">
     <w:name w:val="Light Shading"/>
-    <w:basedOn w:val="32"/>
+    <w:basedOn w:val="33"/>
     <w:uiPriority w:val="60"/>
     <w:pPr>
       <w:spacing w:after="0" w:line="240" w:lineRule="auto"/>
@@ -1353,9 +2764,9 @@
       </w:tcPr>
     </w:tblStylePr>
   </w:style>
-  <w:style w:type="table" w:styleId="35">
+  <w:style w:type="table" w:styleId="36">
     <w:name w:val="Light Shading Accent 1"/>
-    <w:basedOn w:val="32"/>
+    <w:basedOn w:val="33"/>
     <w:uiPriority w:val="60"/>
     <w:pPr>
       <w:spacing w:after="0" w:line="240" w:lineRule="auto"/>
@@ -1452,9 +2863,9 @@
       </w:tcPr>
     </w:tblStylePr>
   </w:style>
-  <w:style w:type="table" w:styleId="36">
+  <w:style w:type="table" w:styleId="37">
     <w:name w:val="Light Shading Accent 2"/>
-    <w:basedOn w:val="32"/>
+    <w:basedOn w:val="33"/>
     <w:uiPriority w:val="60"/>
     <w:pPr>
       <w:spacing w:after="0" w:line="240" w:lineRule="auto"/>
@@ -1551,9 +2962,9 @@
       </w:tcPr>
     </w:tblStylePr>
   </w:style>
-  <w:style w:type="table" w:styleId="37">
+  <w:style w:type="table" w:styleId="38">
     <w:name w:val="Light Shading Accent 3"/>
-    <w:basedOn w:val="32"/>
+    <w:basedOn w:val="33"/>
     <w:uiPriority w:val="60"/>
     <w:pPr>
       <w:spacing w:after="0" w:line="240" w:lineRule="auto"/>
@@ -1650,9 +3061,9 @@
       </w:tcPr>
     </w:tblStylePr>
   </w:style>
-  <w:style w:type="table" w:styleId="38">
+  <w:style w:type="table" w:styleId="39">
     <w:name w:val="Light Shading Accent 4"/>
-    <w:basedOn w:val="32"/>
+    <w:basedOn w:val="33"/>
     <w:uiPriority w:val="60"/>
     <w:pPr>
       <w:spacing w:after="0" w:line="240" w:lineRule="auto"/>
@@ -1749,9 +3160,9 @@
       </w:tcPr>
     </w:tblStylePr>
   </w:style>
-  <w:style w:type="table" w:styleId="39">
+  <w:style w:type="table" w:styleId="40">
     <w:name w:val="Light Shading Accent 5"/>
-    <w:basedOn w:val="32"/>
+    <w:basedOn w:val="33"/>
     <w:uiPriority w:val="60"/>
     <w:pPr>
       <w:spacing w:after="0" w:line="240" w:lineRule="auto"/>
@@ -1848,9 +3259,9 @@
       </w:tcPr>
     </w:tblStylePr>
   </w:style>
-  <w:style w:type="table" w:styleId="40">
+  <w:style w:type="table" w:styleId="41">
     <w:name w:val="Light Shading Accent 6"/>
-    <w:basedOn w:val="32"/>
+    <w:basedOn w:val="33"/>
     <w:uiPriority w:val="60"/>
     <w:pPr>
       <w:spacing w:after="0" w:line="240" w:lineRule="auto"/>
@@ -1947,9 +3358,9 @@
       </w:tcPr>
     </w:tblStylePr>
   </w:style>
-  <w:style w:type="table" w:styleId="41">
+  <w:style w:type="table" w:styleId="42">
     <w:name w:val="Light List"/>
-    <w:basedOn w:val="32"/>
+    <w:basedOn w:val="33"/>
     <w:uiPriority w:val="61"/>
     <w:pPr>
       <w:spacing w:after="0" w:line="240" w:lineRule="auto"/>
@@ -2040,9 +3451,9 @@
       </w:tcPr>
     </w:tblStylePr>
   </w:style>
-  <w:style w:type="table" w:styleId="42">
+  <w:style w:type="table" w:styleId="43">
     <w:name w:val="Light List Accent 1"/>
-    <w:basedOn w:val="32"/>
+    <w:basedOn w:val="33"/>
     <w:uiPriority w:val="61"/>
     <w:pPr>
       <w:spacing w:after="0" w:line="240" w:lineRule="auto"/>
@@ -2133,9 +3544,9 @@
       </w:tcPr>
     </w:tblStylePr>
   </w:style>
-  <w:style w:type="table" w:styleId="43">
+  <w:style w:type="table" w:styleId="44">
     <w:name w:val="Light List Accent 2"/>
-    <w:basedOn w:val="32"/>
+    <w:basedOn w:val="33"/>
     <w:uiPriority w:val="61"/>
     <w:pPr>
       <w:spacing w:after="0" w:line="240" w:lineRule="auto"/>
@@ -2226,9 +3637,9 @@
       </w:tcPr>
     </w:tblStylePr>
   </w:style>
-  <w:style w:type="table" w:styleId="44">
+  <w:style w:type="table" w:styleId="45">
     <w:name w:val="Light List Accent 3"/>
-    <w:basedOn w:val="32"/>
+    <w:basedOn w:val="33"/>
     <w:uiPriority w:val="61"/>
     <w:pPr>
       <w:spacing w:after="0" w:line="240" w:lineRule="auto"/>
@@ -2319,9 +3730,9 @@
       </w:tcPr>
     </w:tblStylePr>
   </w:style>
-  <w:style w:type="table" w:styleId="45">
+  <w:style w:type="table" w:styleId="46">
     <w:name w:val="Light List Accent 4"/>
-    <w:basedOn w:val="32"/>
+    <w:basedOn w:val="33"/>
     <w:uiPriority w:val="61"/>
     <w:pPr>
       <w:spacing w:after="0" w:line="240" w:lineRule="auto"/>
@@ -2412,9 +3823,9 @@
       </w:tcPr>
     </w:tblStylePr>
   </w:style>
-  <w:style w:type="table" w:styleId="46">
+  <w:style w:type="table" w:styleId="47">
     <w:name w:val="Light List Accent 5"/>
-    <w:basedOn w:val="32"/>
+    <w:basedOn w:val="33"/>
     <w:uiPriority w:val="61"/>
     <w:pPr>
       <w:spacing w:after="0" w:line="240" w:lineRule="auto"/>
@@ -2505,9 +3916,9 @@
       </w:tcPr>
     </w:tblStylePr>
   </w:style>
-  <w:style w:type="table" w:styleId="47">
+  <w:style w:type="table" w:styleId="48">
     <w:name w:val="Light List Accent 6"/>
-    <w:basedOn w:val="32"/>
+    <w:basedOn w:val="33"/>
     <w:uiPriority w:val="61"/>
     <w:pPr>
       <w:spacing w:after="0" w:line="240" w:lineRule="auto"/>
@@ -2598,9 +4009,9 @@
       </w:tcPr>
     </w:tblStylePr>
   </w:style>
-  <w:style w:type="table" w:styleId="48">
+  <w:style w:type="table" w:styleId="49">
     <w:name w:val="Light Grid"/>
-    <w:basedOn w:val="32"/>
+    <w:basedOn w:val="33"/>
     <w:uiPriority w:val="62"/>
     <w:pPr>
       <w:spacing w:after="0" w:line="240" w:lineRule="auto"/>
@@ -2724,9 +4135,9 @@
       </w:tcPr>
     </w:tblStylePr>
   </w:style>
-  <w:style w:type="table" w:styleId="49">
+  <w:style w:type="table" w:styleId="50">
     <w:name w:val="Light Grid Accent 1"/>
-    <w:basedOn w:val="32"/>
+    <w:basedOn w:val="33"/>
     <w:uiPriority w:val="62"/>
     <w:pPr>
       <w:spacing w:after="0" w:line="240" w:lineRule="auto"/>
@@ -2850,9 +4261,9 @@
       </w:tcPr>
     </w:tblStylePr>
   </w:style>
-  <w:style w:type="table" w:styleId="50">
+  <w:style w:type="table" w:styleId="51">
     <w:name w:val="Light Grid Accent 2"/>
-    <w:basedOn w:val="32"/>
+    <w:basedOn w:val="33"/>
     <w:uiPriority w:val="62"/>
     <w:pPr>
       <w:spacing w:after="0" w:line="240" w:lineRule="auto"/>
@@ -2976,9 +4387,9 @@
       </w:tcPr>
     </w:tblStylePr>
   </w:style>
-  <w:style w:type="table" w:styleId="51">
+  <w:style w:type="table" w:styleId="52">
     <w:name w:val="Light Grid Accent 3"/>
-    <w:basedOn w:val="32"/>
+    <w:basedOn w:val="33"/>
     <w:uiPriority w:val="62"/>
     <w:pPr>
       <w:spacing w:after="0" w:line="240" w:lineRule="auto"/>
@@ -3102,9 +4513,9 @@
       </w:tcPr>
     </w:tblStylePr>
   </w:style>
-  <w:style w:type="table" w:styleId="52">
+  <w:style w:type="table" w:styleId="53">
     <w:name w:val="Light Grid Accent 4"/>
-    <w:basedOn w:val="32"/>
+    <w:basedOn w:val="33"/>
     <w:uiPriority w:val="62"/>
     <w:pPr>
       <w:spacing w:after="0" w:line="240" w:lineRule="auto"/>
@@ -3228,9 +4639,9 @@
       </w:tcPr>
     </w:tblStylePr>
   </w:style>
-  <w:style w:type="table" w:styleId="53">
+  <w:style w:type="table" w:styleId="54">
     <w:name w:val="Light Grid Accent 5"/>
-    <w:basedOn w:val="32"/>
+    <w:basedOn w:val="33"/>
     <w:uiPriority w:val="62"/>
     <w:pPr>
       <w:spacing w:after="0" w:line="240" w:lineRule="auto"/>
@@ -3354,9 +4765,9 @@
       </w:tcPr>
     </w:tblStylePr>
   </w:style>
-  <w:style w:type="table" w:styleId="54">
+  <w:style w:type="table" w:styleId="55">
     <w:name w:val="Light Grid Accent 6"/>
-    <w:basedOn w:val="32"/>
+    <w:basedOn w:val="33"/>
     <w:uiPriority w:val="62"/>
     <w:pPr>
       <w:spacing w:after="0" w:line="240" w:lineRule="auto"/>
@@ -3480,9 +4891,9 @@
       </w:tcPr>
     </w:tblStylePr>
   </w:style>
-  <w:style w:type="table" w:styleId="55">
+  <w:style w:type="table" w:styleId="56">
     <w:name w:val="Medium Shading 1"/>
-    <w:basedOn w:val="32"/>
+    <w:basedOn w:val="33"/>
     <w:uiPriority w:val="63"/>
     <w:pPr>
       <w:spacing w:after="0" w:line="240" w:lineRule="auto"/>
@@ -3587,9 +4998,9 @@
       </w:tcPr>
     </w:tblStylePr>
   </w:style>
-  <w:style w:type="table" w:styleId="56">
+  <w:style w:type="table" w:styleId="57">
     <w:name w:val="Medium Shading 1 Accent 1"/>
-    <w:basedOn w:val="32"/>
+    <w:basedOn w:val="33"/>
     <w:uiPriority w:val="63"/>
     <w:pPr>
       <w:spacing w:after="0" w:line="240" w:lineRule="auto"/>
@@ -3694,9 +5105,9 @@
       </w:tcPr>
     </w:tblStylePr>
   </w:style>
-  <w:style w:type="table" w:styleId="57">
+  <w:style w:type="table" w:styleId="58">
     <w:name w:val="Medium Shading 1 Accent 2"/>
-    <w:basedOn w:val="32"/>
+    <w:basedOn w:val="33"/>
     <w:uiPriority w:val="63"/>
     <w:pPr>
       <w:spacing w:after="0" w:line="240" w:lineRule="auto"/>
@@ -3801,9 +5212,9 @@
       </w:tcPr>
     </w:tblStylePr>
   </w:style>
-  <w:style w:type="table" w:styleId="58">
+  <w:style w:type="table" w:styleId="59">
     <w:name w:val="Medium Shading 1 Accent 3"/>
-    <w:basedOn w:val="32"/>
+    <w:basedOn w:val="33"/>
     <w:uiPriority w:val="63"/>
     <w:pPr>
       <w:spacing w:after="0" w:line="240" w:lineRule="auto"/>
@@ -3908,9 +5319,9 @@
       </w:tcPr>
     </w:tblStylePr>
   </w:style>
-  <w:style w:type="table" w:styleId="59">
+  <w:style w:type="table" w:styleId="60">
     <w:name w:val="Medium Shading 1 Accent 4"/>
-    <w:basedOn w:val="32"/>
+    <w:basedOn w:val="33"/>
     <w:uiPriority w:val="63"/>
     <w:pPr>
       <w:spacing w:after="0" w:line="240" w:lineRule="auto"/>
@@ -4015,9 +5426,9 @@
       </w:tcPr>
     </w:tblStylePr>
   </w:style>
-  <w:style w:type="table" w:styleId="60">
+  <w:style w:type="table" w:styleId="61">
     <w:name w:val="Medium Shading 1 Accent 5"/>
-    <w:basedOn w:val="32"/>
+    <w:basedOn w:val="33"/>
     <w:uiPriority w:val="63"/>
     <w:pPr>
       <w:spacing w:after="0" w:line="240" w:lineRule="auto"/>
@@ -4122,9 +5533,9 @@
       </w:tcPr>
     </w:tblStylePr>
   </w:style>
-  <w:style w:type="table" w:styleId="61">
+  <w:style w:type="table" w:styleId="62">
     <w:name w:val="Medium Shading 1 Accent 6"/>
-    <w:basedOn w:val="32"/>
+    <w:basedOn w:val="33"/>
     <w:uiPriority w:val="63"/>
     <w:pPr>
       <w:spacing w:after="0" w:line="240" w:lineRule="auto"/>
@@ -4229,9 +5640,9 @@
       </w:tcPr>
     </w:tblStylePr>
   </w:style>
-  <w:style w:type="table" w:styleId="62">
+  <w:style w:type="table" w:styleId="63">
     <w:name w:val="Medium Shading 2"/>
-    <w:basedOn w:val="32"/>
+    <w:basedOn w:val="33"/>
     <w:uiPriority w:val="64"/>
     <w:pPr>
       <w:spacing w:after="0" w:line="240" w:lineRule="auto"/>
@@ -4394,9 +5805,9 @@
       </w:tcPr>
     </w:tblStylePr>
   </w:style>
-  <w:style w:type="table" w:styleId="63">
+  <w:style w:type="table" w:styleId="64">
     <w:name w:val="Medium Shading 2 Accent 1"/>
-    <w:basedOn w:val="32"/>
+    <w:basedOn w:val="33"/>
     <w:uiPriority w:val="64"/>
     <w:pPr>
       <w:spacing w:after="0" w:line="240" w:lineRule="auto"/>
@@ -4559,9 +5970,9 @@
       </w:tcPr>
     </w:tblStylePr>
   </w:style>
-  <w:style w:type="table" w:styleId="64">
+  <w:style w:type="table" w:styleId="65">
     <w:name w:val="Medium Shading 2 Accent 2"/>
-    <w:basedOn w:val="32"/>
+    <w:basedOn w:val="33"/>
     <w:uiPriority w:val="64"/>
     <w:pPr>
       <w:spacing w:after="0" w:line="240" w:lineRule="auto"/>
@@ -4724,9 +6135,9 @@
       </w:tcPr>
     </w:tblStylePr>
   </w:style>
-  <w:style w:type="table" w:styleId="65">
+  <w:style w:type="table" w:styleId="66">
     <w:name w:val="Medium Shading 2 Accent 3"/>
-    <w:basedOn w:val="32"/>
+    <w:basedOn w:val="33"/>
     <w:uiPriority w:val="64"/>
     <w:pPr>
       <w:spacing w:after="0" w:line="240" w:lineRule="auto"/>
@@ -4889,9 +6300,9 @@
       </w:tcPr>
     </w:tblStylePr>
   </w:style>
-  <w:style w:type="table" w:styleId="66">
+  <w:style w:type="table" w:styleId="67">
     <w:name w:val="Medium Shading 2 Accent 4"/>
-    <w:basedOn w:val="32"/>
+    <w:basedOn w:val="33"/>
     <w:uiPriority w:val="64"/>
     <w:pPr>
       <w:spacing w:after="0" w:line="240" w:lineRule="auto"/>
@@ -5054,9 +6465,9 @@
       </w:tcPr>
     </w:tblStylePr>
   </w:style>
-  <w:style w:type="table" w:styleId="67">
+  <w:style w:type="table" w:styleId="68">
     <w:name w:val="Medium Shading 2 Accent 5"/>
-    <w:basedOn w:val="32"/>
+    <w:basedOn w:val="33"/>
     <w:uiPriority w:val="64"/>
     <w:pPr>
       <w:spacing w:after="0" w:line="240" w:lineRule="auto"/>
@@ -5219,9 +6630,9 @@
       </w:tcPr>
     </w:tblStylePr>
   </w:style>
-  <w:style w:type="table" w:styleId="68">
+  <w:style w:type="table" w:styleId="69">
     <w:name w:val="Medium Shading 2 Accent 6"/>
-    <w:basedOn w:val="32"/>
+    <w:basedOn w:val="33"/>
     <w:uiPriority w:val="64"/>
     <w:pPr>
       <w:spacing w:after="0" w:line="240" w:lineRule="auto"/>
@@ -5384,9 +6795,9 @@
       </w:tcPr>
     </w:tblStylePr>
   </w:style>
-  <w:style w:type="table" w:styleId="69">
+  <w:style w:type="table" w:styleId="70">
     <w:name w:val="Medium List 1"/>
-    <w:basedOn w:val="32"/>
+    <w:basedOn w:val="33"/>
     <w:uiPriority w:val="65"/>
     <w:pPr>
       <w:spacing w:after="0" w:line="240" w:lineRule="auto"/>
@@ -5474,9 +6885,9 @@
       </w:tcPr>
     </w:tblStylePr>
   </w:style>
-  <w:style w:type="table" w:styleId="70">
+  <w:style w:type="table" w:styleId="71">
     <w:name w:val="Medium List 1 Accent 1"/>
-    <w:basedOn w:val="32"/>
+    <w:basedOn w:val="33"/>
     <w:uiPriority w:val="65"/>
     <w:pPr>
       <w:spacing w:after="0" w:line="240" w:lineRule="auto"/>
@@ -5564,9 +6975,9 @@
       </w:tcPr>
     </w:tblStylePr>
   </w:style>
-  <w:style w:type="table" w:styleId="71">
+  <w:style w:type="table" w:styleId="72">
     <w:name w:val="Medium List 1 Accent 2"/>
-    <w:basedOn w:val="32"/>
+    <w:basedOn w:val="33"/>
     <w:uiPriority w:val="65"/>
     <w:pPr>
       <w:spacing w:after="0" w:line="240" w:lineRule="auto"/>
@@ -5654,9 +7065,9 @@
       </w:tcPr>
     </w:tblStylePr>
   </w:style>
-  <w:style w:type="table" w:styleId="72">
+  <w:style w:type="table" w:styleId="73">
     <w:name w:val="Medium List 1 Accent 3"/>
-    <w:basedOn w:val="32"/>
+    <w:basedOn w:val="33"/>
     <w:uiPriority w:val="65"/>
     <w:pPr>
       <w:spacing w:after="0" w:line="240" w:lineRule="auto"/>
@@ -5744,9 +7155,9 @@
       </w:tcPr>
     </w:tblStylePr>
   </w:style>
-  <w:style w:type="table" w:styleId="73">
+  <w:style w:type="table" w:styleId="74">
     <w:name w:val="Medium List 1 Accent 4"/>
-    <w:basedOn w:val="32"/>
+    <w:basedOn w:val="33"/>
     <w:uiPriority w:val="65"/>
     <w:pPr>
       <w:spacing w:after="0" w:line="240" w:lineRule="auto"/>
@@ -5834,9 +7245,9 @@
       </w:tcPr>
     </w:tblStylePr>
   </w:style>
-  <w:style w:type="table" w:styleId="74">
+  <w:style w:type="table" w:styleId="75">
     <w:name w:val="Medium List 1 Accent 5"/>
-    <w:basedOn w:val="32"/>
+    <w:basedOn w:val="33"/>
     <w:uiPriority w:val="65"/>
     <w:pPr>
       <w:spacing w:after="0" w:line="240" w:lineRule="auto"/>
@@ -5924,9 +7335,9 @@
       </w:tcPr>
     </w:tblStylePr>
   </w:style>
-  <w:style w:type="table" w:styleId="75">
+  <w:style w:type="table" w:styleId="76">
     <w:name w:val="Medium List 1 Accent 6"/>
-    <w:basedOn w:val="32"/>
+    <w:basedOn w:val="33"/>
     <w:uiPriority w:val="65"/>
     <w:pPr>
       <w:spacing w:after="0" w:line="240" w:lineRule="auto"/>
@@ -6014,9 +7425,9 @@
       </w:tcPr>
     </w:tblStylePr>
   </w:style>
-  <w:style w:type="table" w:styleId="76">
+  <w:style w:type="table" w:styleId="77">
     <w:name w:val="Medium List 2"/>
-    <w:basedOn w:val="32"/>
+    <w:basedOn w:val="33"/>
     <w:uiPriority w:val="66"/>
     <w:pPr>
       <w:spacing w:after="0" w:line="240" w:lineRule="auto"/>
@@ -6143,9 +7554,9 @@
       </w:tcPr>
     </w:tblStylePr>
   </w:style>
-  <w:style w:type="table" w:styleId="77">
+  <w:style w:type="table" w:styleId="78">
     <w:name w:val="Medium List 2 Accent 1"/>
-    <w:basedOn w:val="32"/>
+    <w:basedOn w:val="33"/>
     <w:uiPriority w:val="66"/>
     <w:pPr>
       <w:spacing w:after="0" w:line="240" w:lineRule="auto"/>
@@ -6272,9 +7683,9 @@
       </w:tcPr>
     </w:tblStylePr>
   </w:style>
-  <w:style w:type="table" w:styleId="78">
+  <w:style w:type="table" w:styleId="79">
     <w:name w:val="Medium List 2 Accent 2"/>
-    <w:basedOn w:val="32"/>
+    <w:basedOn w:val="33"/>
     <w:uiPriority w:val="66"/>
     <w:pPr>
       <w:spacing w:after="0" w:line="240" w:lineRule="auto"/>
@@ -6401,9 +7812,9 @@
       </w:tcPr>
     </w:tblStylePr>
   </w:style>
-  <w:style w:type="table" w:styleId="79">
+  <w:style w:type="table" w:styleId="80">
     <w:name w:val="Medium List 2 Accent 3"/>
-    <w:basedOn w:val="32"/>
+    <w:basedOn w:val="33"/>
     <w:uiPriority w:val="66"/>
     <w:pPr>
       <w:spacing w:after="0" w:line="240" w:lineRule="auto"/>
@@ -6530,9 +7941,9 @@
       </w:tcPr>
     </w:tblStylePr>
   </w:style>
-  <w:style w:type="table" w:styleId="80">
+  <w:style w:type="table" w:styleId="81">
     <w:name w:val="Medium List 2 Accent 4"/>
-    <w:basedOn w:val="32"/>
+    <w:basedOn w:val="33"/>
     <w:uiPriority w:val="66"/>
     <w:pPr>
       <w:spacing w:after="0" w:line="240" w:lineRule="auto"/>
@@ -6659,9 +8070,9 @@
       </w:tcPr>
     </w:tblStylePr>
   </w:style>
-  <w:style w:type="table" w:styleId="81">
+  <w:style w:type="table" w:styleId="82">
     <w:name w:val="Medium List 2 Accent 5"/>
-    <w:basedOn w:val="32"/>
+    <w:basedOn w:val="33"/>
     <w:uiPriority w:val="66"/>
     <w:pPr>
       <w:spacing w:after="0" w:line="240" w:lineRule="auto"/>
@@ -6788,9 +8199,9 @@
       </w:tcPr>
     </w:tblStylePr>
   </w:style>
-  <w:style w:type="table" w:styleId="82">
+  <w:style w:type="table" w:styleId="83">
     <w:name w:val="Medium List 2 Accent 6"/>
-    <w:basedOn w:val="32"/>
+    <w:basedOn w:val="33"/>
     <w:uiPriority w:val="66"/>
     <w:pPr>
       <w:spacing w:after="0" w:line="240" w:lineRule="auto"/>
@@ -6917,9 +8328,9 @@
       </w:tcPr>
     </w:tblStylePr>
   </w:style>
-  <w:style w:type="table" w:styleId="83">
+  <w:style w:type="table" w:styleId="84">
     <w:name w:val="Medium Grid 1"/>
-    <w:basedOn w:val="32"/>
+    <w:basedOn w:val="33"/>
     <w:uiPriority w:val="67"/>
     <w:pPr>
       <w:spacing w:after="0" w:line="240" w:lineRule="auto"/>
@@ -6986,9 +8397,9 @@
       </w:tcPr>
     </w:tblStylePr>
   </w:style>
-  <w:style w:type="table" w:styleId="84">
+  <w:style w:type="table" w:styleId="85">
     <w:name w:val="Medium Grid 1 Accent 1"/>
-    <w:basedOn w:val="32"/>
+    <w:basedOn w:val="33"/>
     <w:uiPriority w:val="67"/>
     <w:pPr>
       <w:spacing w:after="0" w:line="240" w:lineRule="auto"/>
@@ -7055,9 +8466,9 @@
       </w:tcPr>
     </w:tblStylePr>
   </w:style>
-  <w:style w:type="table" w:styleId="85">
+  <w:style w:type="table" w:styleId="86">
     <w:name w:val="Medium Grid 1 Accent 2"/>
-    <w:basedOn w:val="32"/>
+    <w:basedOn w:val="33"/>
     <w:uiPriority w:val="67"/>
     <w:pPr>
       <w:spacing w:after="0" w:line="240" w:lineRule="auto"/>
@@ -7124,9 +8535,9 @@
       </w:tcPr>
     </w:tblStylePr>
   </w:style>
-  <w:style w:type="table" w:styleId="86">
+  <w:style w:type="table" w:styleId="87">
     <w:name w:val="Medium Grid 1 Accent 3"/>
-    <w:basedOn w:val="32"/>
+    <w:basedOn w:val="33"/>
     <w:uiPriority w:val="67"/>
     <w:pPr>
       <w:spacing w:after="0" w:line="240" w:lineRule="auto"/>
@@ -7193,9 +8604,9 @@
       </w:tcPr>
     </w:tblStylePr>
   </w:style>
-  <w:style w:type="table" w:styleId="87">
+  <w:style w:type="table" w:styleId="88">
     <w:name w:val="Medium Grid 1 Accent 4"/>
-    <w:basedOn w:val="32"/>
+    <w:basedOn w:val="33"/>
     <w:uiPriority w:val="67"/>
     <w:pPr>
       <w:spacing w:after="0" w:line="240" w:lineRule="auto"/>
@@ -7262,9 +8673,9 @@
       </w:tcPr>
     </w:tblStylePr>
   </w:style>
-  <w:style w:type="table" w:styleId="88">
+  <w:style w:type="table" w:styleId="89">
     <w:name w:val="Medium Grid 1 Accent 5"/>
-    <w:basedOn w:val="32"/>
+    <w:basedOn w:val="33"/>
     <w:uiPriority w:val="67"/>
     <w:pPr>
       <w:spacing w:after="0" w:line="240" w:lineRule="auto"/>
@@ -7331,9 +8742,9 @@
       </w:tcPr>
     </w:tblStylePr>
   </w:style>
-  <w:style w:type="table" w:styleId="89">
+  <w:style w:type="table" w:styleId="90">
     <w:name w:val="Medium Grid 1 Accent 6"/>
-    <w:basedOn w:val="32"/>
+    <w:basedOn w:val="33"/>
     <w:uiPriority w:val="67"/>
     <w:pPr>
       <w:spacing w:after="0" w:line="240" w:lineRule="auto"/>
@@ -7400,9 +8811,9 @@
       </w:tcPr>
     </w:tblStylePr>
   </w:style>
-  <w:style w:type="table" w:styleId="90">
+  <w:style w:type="table" w:styleId="91">
     <w:name w:val="Medium Grid 2"/>
-    <w:basedOn w:val="32"/>
+    <w:basedOn w:val="33"/>
     <w:uiPriority w:val="68"/>
     <w:pPr>
       <w:spacing w:after="0" w:line="240" w:lineRule="auto"/>
@@ -7546,9 +8957,9 @@
       </w:tcPr>
     </w:tblStylePr>
   </w:style>
-  <w:style w:type="table" w:styleId="91">
+  <w:style w:type="table" w:styleId="92">
     <w:name w:val="Medium Grid 2 Accent 1"/>
-    <w:basedOn w:val="32"/>
+    <w:basedOn w:val="33"/>
     <w:uiPriority w:val="68"/>
     <w:pPr>
       <w:spacing w:after="0" w:line="240" w:lineRule="auto"/>
@@ -7692,9 +9103,9 @@
       </w:tcPr>
     </w:tblStylePr>
   </w:style>
-  <w:style w:type="table" w:styleId="92">
+  <w:style w:type="table" w:styleId="93">
     <w:name w:val="Medium Grid 2 Accent 2"/>
-    <w:basedOn w:val="32"/>
+    <w:basedOn w:val="33"/>
     <w:uiPriority w:val="68"/>
     <w:pPr>
       <w:spacing w:after="0" w:line="240" w:lineRule="auto"/>
@@ -7838,9 +9249,9 @@
       </w:tcPr>
     </w:tblStylePr>
   </w:style>
-  <w:style w:type="table" w:styleId="93">
+  <w:style w:type="table" w:styleId="94">
     <w:name w:val="Medium Grid 2 Accent 3"/>
-    <w:basedOn w:val="32"/>
+    <w:basedOn w:val="33"/>
     <w:uiPriority w:val="68"/>
     <w:pPr>
       <w:spacing w:after="0" w:line="240" w:lineRule="auto"/>
@@ -7984,9 +9395,9 @@
       </w:tcPr>
     </w:tblStylePr>
   </w:style>
-  <w:style w:type="table" w:styleId="94">
+  <w:style w:type="table" w:styleId="95">
     <w:name w:val="Medium Grid 2 Accent 4"/>
-    <w:basedOn w:val="32"/>
+    <w:basedOn w:val="33"/>
     <w:uiPriority w:val="68"/>
     <w:pPr>
       <w:spacing w:after="0" w:line="240" w:lineRule="auto"/>
@@ -8130,9 +9541,9 @@
       </w:tcPr>
     </w:tblStylePr>
   </w:style>
-  <w:style w:type="table" w:styleId="95">
+  <w:style w:type="table" w:styleId="96">
     <w:name w:val="Medium Grid 2 Accent 5"/>
-    <w:basedOn w:val="32"/>
+    <w:basedOn w:val="33"/>
     <w:uiPriority w:val="68"/>
     <w:pPr>
       <w:spacing w:after="0" w:line="240" w:lineRule="auto"/>
@@ -8276,9 +9687,9 @@
       </w:tcPr>
     </w:tblStylePr>
   </w:style>
-  <w:style w:type="table" w:styleId="96">
+  <w:style w:type="table" w:styleId="97">
     <w:name w:val="Medium Grid 2 Accent 6"/>
-    <w:basedOn w:val="32"/>
+    <w:basedOn w:val="33"/>
     <w:uiPriority w:val="68"/>
     <w:pPr>
       <w:spacing w:after="0" w:line="240" w:lineRule="auto"/>
@@ -8422,9 +9833,9 @@
       </w:tcPr>
     </w:tblStylePr>
   </w:style>
-  <w:style w:type="table" w:styleId="97">
+  <w:style w:type="table" w:styleId="98">
     <w:name w:val="Medium Grid 3"/>
-    <w:basedOn w:val="32"/>
+    <w:basedOn w:val="33"/>
     <w:uiPriority w:val="69"/>
     <w:pPr>
       <w:spacing w:after="0" w:line="240" w:lineRule="auto"/>
@@ -8579,9 +9990,9 @@
       </w:tcPr>
     </w:tblStylePr>
   </w:style>
-  <w:style w:type="table" w:styleId="98">
+  <w:style w:type="table" w:styleId="99">
     <w:name w:val="Medium Grid 3 Accent 1"/>
-    <w:basedOn w:val="32"/>
+    <w:basedOn w:val="33"/>
     <w:uiPriority w:val="69"/>
     <w:pPr>
       <w:spacing w:after="0" w:line="240" w:lineRule="auto"/>
@@ -8736,9 +10147,9 @@
       </w:tcPr>
     </w:tblStylePr>
   </w:style>
-  <w:style w:type="table" w:styleId="99">
+  <w:style w:type="table" w:styleId="100">
     <w:name w:val="Medium Grid 3 Accent 2"/>
-    <w:basedOn w:val="32"/>
+    <w:basedOn w:val="33"/>
     <w:uiPriority w:val="69"/>
     <w:pPr>
       <w:spacing w:after="0" w:line="240" w:lineRule="auto"/>
@@ -8893,9 +10304,9 @@
       </w:tcPr>
     </w:tblStylePr>
   </w:style>
-  <w:style w:type="table" w:styleId="100">
+  <w:style w:type="table" w:styleId="101">
     <w:name w:val="Medium Grid 3 Accent 3"/>
-    <w:basedOn w:val="32"/>
+    <w:basedOn w:val="33"/>
     <w:uiPriority w:val="69"/>
     <w:pPr>
       <w:spacing w:after="0" w:line="240" w:lineRule="auto"/>
@@ -9050,9 +10461,9 @@
       </w:tcPr>
     </w:tblStylePr>
   </w:style>
-  <w:style w:type="table" w:styleId="101">
+  <w:style w:type="table" w:styleId="102">
     <w:name w:val="Medium Grid 3 Accent 4"/>
-    <w:basedOn w:val="32"/>
+    <w:basedOn w:val="33"/>
     <w:uiPriority w:val="69"/>
     <w:pPr>
       <w:spacing w:after="0" w:line="240" w:lineRule="auto"/>
@@ -9207,9 +10618,9 @@
       </w:tcPr>
     </w:tblStylePr>
   </w:style>
-  <w:style w:type="table" w:styleId="102">
+  <w:style w:type="table" w:styleId="103">
     <w:name w:val="Medium Grid 3 Accent 5"/>
-    <w:basedOn w:val="32"/>
+    <w:basedOn w:val="33"/>
     <w:uiPriority w:val="69"/>
     <w:pPr>
       <w:spacing w:after="0" w:line="240" w:lineRule="auto"/>
@@ -9364,9 +10775,9 @@
       </w:tcPr>
     </w:tblStylePr>
   </w:style>
-  <w:style w:type="table" w:styleId="103">
+  <w:style w:type="table" w:styleId="104">
     <w:name w:val="Medium Grid 3 Accent 6"/>
-    <w:basedOn w:val="32"/>
+    <w:basedOn w:val="33"/>
     <w:uiPriority w:val="69"/>
     <w:pPr>
       <w:spacing w:after="0" w:line="240" w:lineRule="auto"/>
@@ -9521,9 +10932,9 @@
       </w:tcPr>
     </w:tblStylePr>
   </w:style>
-  <w:style w:type="table" w:styleId="104">
+  <w:style w:type="table" w:styleId="105">
     <w:name w:val="Dark List"/>
-    <w:basedOn w:val="32"/>
+    <w:basedOn w:val="33"/>
     <w:uiPriority w:val="70"/>
     <w:pPr>
       <w:spacing w:after="0" w:line="240" w:lineRule="auto"/>
@@ -9636,9 +11047,9 @@
       </w:tcPr>
     </w:tblStylePr>
   </w:style>
-  <w:style w:type="table" w:styleId="105">
+  <w:style w:type="table" w:styleId="106">
     <w:name w:val="Dark List Accent 1"/>
-    <w:basedOn w:val="32"/>
+    <w:basedOn w:val="33"/>
     <w:uiPriority w:val="70"/>
     <w:pPr>
       <w:spacing w:after="0" w:line="240" w:lineRule="auto"/>
@@ -9751,9 +11162,9 @@
       </w:tcPr>
     </w:tblStylePr>
   </w:style>
-  <w:style w:type="table" w:styleId="106">
+  <w:style w:type="table" w:styleId="107">
     <w:name w:val="Dark List Accent 2"/>
-    <w:basedOn w:val="32"/>
+    <w:basedOn w:val="33"/>
     <w:uiPriority w:val="70"/>
     <w:pPr>
       <w:spacing w:after="0" w:line="240" w:lineRule="auto"/>
@@ -9866,9 +11277,9 @@
       </w:tcPr>
     </w:tblStylePr>
   </w:style>
-  <w:style w:type="table" w:styleId="107">
+  <w:style w:type="table" w:styleId="108">
     <w:name w:val="Dark List Accent 3"/>
-    <w:basedOn w:val="32"/>
+    <w:basedOn w:val="33"/>
     <w:uiPriority w:val="70"/>
     <w:pPr>
       <w:spacing w:after="0" w:line="240" w:lineRule="auto"/>
@@ -9981,9 +11392,9 @@
       </w:tcPr>
     </w:tblStylePr>
   </w:style>
-  <w:style w:type="table" w:styleId="108">
+  <w:style w:type="table" w:styleId="109">
     <w:name w:val="Dark List Accent 4"/>
-    <w:basedOn w:val="32"/>
+    <w:basedOn w:val="33"/>
     <w:uiPriority w:val="70"/>
     <w:pPr>
       <w:spacing w:after="0" w:line="240" w:lineRule="auto"/>
@@ -10096,9 +11507,9 @@
       </w:tcPr>
     </w:tblStylePr>
   </w:style>
-  <w:style w:type="table" w:styleId="109">
+  <w:style w:type="table" w:styleId="110">
     <w:name w:val="Dark List Accent 5"/>
-    <w:basedOn w:val="32"/>
+    <w:basedOn w:val="33"/>
     <w:uiPriority w:val="70"/>
     <w:pPr>
       <w:spacing w:after="0" w:line="240" w:lineRule="auto"/>
@@ -10211,9 +11622,9 @@
       </w:tcPr>
     </w:tblStylePr>
   </w:style>
-  <w:style w:type="table" w:styleId="110">
+  <w:style w:type="table" w:styleId="111">
     <w:name w:val="Dark List Accent 6"/>
-    <w:basedOn w:val="32"/>
+    <w:basedOn w:val="33"/>
     <w:uiPriority w:val="70"/>
     <w:pPr>
       <w:spacing w:after="0" w:line="240" w:lineRule="auto"/>
@@ -10326,9 +11737,9 @@
       </w:tcPr>
     </w:tblStylePr>
   </w:style>
-  <w:style w:type="table" w:styleId="111">
+  <w:style w:type="table" w:styleId="112">
     <w:name w:val="Colorful Shading"/>
-    <w:basedOn w:val="32"/>
+    <w:basedOn w:val="33"/>
     <w:uiPriority w:val="71"/>
     <w:pPr>
       <w:spacing w:after="0" w:line="240" w:lineRule="auto"/>
@@ -10474,9 +11885,9 @@
       </w:rPr>
     </w:tblStylePr>
   </w:style>
-  <w:style w:type="table" w:styleId="112">
+  <w:style w:type="table" w:styleId="113">
     <w:name w:val="Colorful Shading Accent 1"/>
-    <w:basedOn w:val="32"/>
+    <w:basedOn w:val="33"/>
     <w:uiPriority w:val="71"/>
     <w:pPr>
       <w:spacing w:after="0" w:line="240" w:lineRule="auto"/>
@@ -10622,9 +12033,9 @@
       </w:rPr>
     </w:tblStylePr>
   </w:style>
-  <w:style w:type="table" w:styleId="113">
+  <w:style w:type="table" w:styleId="114">
     <w:name w:val="Colorful Shading Accent 2"/>
-    <w:basedOn w:val="32"/>
+    <w:basedOn w:val="33"/>
     <w:uiPriority w:val="71"/>
     <w:pPr>
       <w:spacing w:after="0" w:line="240" w:lineRule="auto"/>
@@ -10770,9 +12181,9 @@
       </w:rPr>
     </w:tblStylePr>
   </w:style>
-  <w:style w:type="table" w:styleId="114">
+  <w:style w:type="table" w:styleId="115">
     <w:name w:val="Colorful Shading Accent 3"/>
-    <w:basedOn w:val="32"/>
+    <w:basedOn w:val="33"/>
     <w:uiPriority w:val="71"/>
     <w:pPr>
       <w:spacing w:after="0" w:line="240" w:lineRule="auto"/>
@@ -10898,9 +12309,9 @@
       </w:tcPr>
     </w:tblStylePr>
   </w:style>
-  <w:style w:type="table" w:styleId="115">
+  <w:style w:type="table" w:styleId="116">
     <w:name w:val="Colorful Shading Accent 4"/>
-    <w:basedOn w:val="32"/>
+    <w:basedOn w:val="33"/>
     <w:uiPriority w:val="71"/>
     <w:pPr>
       <w:spacing w:after="0" w:line="240" w:lineRule="auto"/>
@@ -11046,9 +12457,9 @@
       </w:rPr>
     </w:tblStylePr>
   </w:style>
-  <w:style w:type="table" w:styleId="116">
+  <w:style w:type="table" w:styleId="117">
     <w:name w:val="Colorful Shading Accent 5"/>
-    <w:basedOn w:val="32"/>
+    <w:basedOn w:val="33"/>
     <w:uiPriority w:val="71"/>
     <w:pPr>
       <w:spacing w:after="0" w:line="240" w:lineRule="auto"/>
@@ -11194,9 +12605,9 @@
       </w:rPr>
     </w:tblStylePr>
   </w:style>
-  <w:style w:type="table" w:styleId="117">
+  <w:style w:type="table" w:styleId="118">
     <w:name w:val="Colorful Shading Accent 6"/>
-    <w:basedOn w:val="32"/>
+    <w:basedOn w:val="33"/>
     <w:uiPriority w:val="71"/>
     <w:pPr>
       <w:spacing w:after="0" w:line="240" w:lineRule="auto"/>
@@ -11342,9 +12753,9 @@
       </w:rPr>
     </w:tblStylePr>
   </w:style>
-  <w:style w:type="table" w:styleId="118">
+  <w:style w:type="table" w:styleId="119">
     <w:name w:val="Colorful List"/>
-    <w:basedOn w:val="32"/>
+    <w:basedOn w:val="33"/>
     <w:uiPriority w:val="72"/>
     <w:pPr>
       <w:spacing w:after="0" w:line="240" w:lineRule="auto"/>
@@ -11434,9 +12845,9 @@
       </w:tcPr>
     </w:tblStylePr>
   </w:style>
-  <w:style w:type="table" w:styleId="119">
+  <w:style w:type="table" w:styleId="120">
     <w:name w:val="Colorful List Accent 1"/>
-    <w:basedOn w:val="32"/>
+    <w:basedOn w:val="33"/>
     <w:uiPriority w:val="72"/>
     <w:pPr>
       <w:spacing w:after="0" w:line="240" w:lineRule="auto"/>
@@ -11526,9 +12937,9 @@
       </w:tcPr>
     </w:tblStylePr>
   </w:style>
-  <w:style w:type="table" w:styleId="120">
+  <w:style w:type="table" w:styleId="121">
     <w:name w:val="Colorful List Accent 2"/>
-    <w:basedOn w:val="32"/>
+    <w:basedOn w:val="33"/>
     <w:uiPriority w:val="72"/>
     <w:pPr>
       <w:spacing w:after="0" w:line="240" w:lineRule="auto"/>
@@ -11618,9 +13029,9 @@
       </w:tcPr>
     </w:tblStylePr>
   </w:style>
-  <w:style w:type="table" w:styleId="121">
+  <w:style w:type="table" w:styleId="122">
     <w:name w:val="Colorful List Accent 3"/>
-    <w:basedOn w:val="32"/>
+    <w:basedOn w:val="33"/>
     <w:uiPriority w:val="72"/>
     <w:pPr>
       <w:spacing w:after="0" w:line="240" w:lineRule="auto"/>
@@ -11710,9 +13121,9 @@
       </w:tcPr>
     </w:tblStylePr>
   </w:style>
-  <w:style w:type="table" w:styleId="122">
+  <w:style w:type="table" w:styleId="123">
     <w:name w:val="Colorful List Accent 4"/>
-    <w:basedOn w:val="32"/>
+    <w:basedOn w:val="33"/>
     <w:uiPriority w:val="72"/>
     <w:pPr>
       <w:spacing w:after="0" w:line="240" w:lineRule="auto"/>
@@ -11802,9 +13213,9 @@
       </w:tcPr>
     </w:tblStylePr>
   </w:style>
-  <w:style w:type="table" w:styleId="123">
+  <w:style w:type="table" w:styleId="124">
     <w:name w:val="Colorful List Accent 5"/>
-    <w:basedOn w:val="32"/>
+    <w:basedOn w:val="33"/>
     <w:uiPriority w:val="72"/>
     <w:pPr>
       <w:spacing w:after="0" w:line="240" w:lineRule="auto"/>
@@ -11894,9 +13305,9 @@
       </w:tcPr>
     </w:tblStylePr>
   </w:style>
-  <w:style w:type="table" w:styleId="124">
+  <w:style w:type="table" w:styleId="125">
     <w:name w:val="Colorful List Accent 6"/>
-    <w:basedOn w:val="32"/>
+    <w:basedOn w:val="33"/>
     <w:uiPriority w:val="72"/>
     <w:pPr>
       <w:spacing w:after="0" w:line="240" w:lineRule="auto"/>
@@ -11986,9 +13397,9 @@
       </w:tcPr>
     </w:tblStylePr>
   </w:style>
-  <w:style w:type="table" w:styleId="125">
+  <w:style w:type="table" w:styleId="126">
     <w:name w:val="Colorful Grid"/>
-    <w:basedOn w:val="32"/>
+    <w:basedOn w:val="33"/>
     <w:uiPriority w:val="73"/>
     <w:pPr>
       <w:spacing w:after="0" w:line="240" w:lineRule="auto"/>
@@ -12082,9 +13493,9 @@
       </w:tcPr>
     </w:tblStylePr>
   </w:style>
-  <w:style w:type="table" w:styleId="126">
+  <w:style w:type="table" w:styleId="127">
     <w:name w:val="Colorful Grid Accent 1"/>
-    <w:basedOn w:val="32"/>
+    <w:basedOn w:val="33"/>
     <w:uiPriority w:val="73"/>
     <w:pPr>
       <w:spacing w:after="0" w:line="240" w:lineRule="auto"/>
@@ -12178,9 +13589,9 @@
       </w:tcPr>
     </w:tblStylePr>
   </w:style>
-  <w:style w:type="table" w:styleId="127">
+  <w:style w:type="table" w:styleId="128">
     <w:name w:val="Colorful Grid Accent 2"/>
-    <w:basedOn w:val="32"/>
+    <w:basedOn w:val="33"/>
     <w:uiPriority w:val="73"/>
     <w:pPr>
       <w:spacing w:after="0" w:line="240" w:lineRule="auto"/>
@@ -12274,9 +13685,9 @@
       </w:tcPr>
     </w:tblStylePr>
   </w:style>
-  <w:style w:type="table" w:styleId="128">
+  <w:style w:type="table" w:styleId="129">
     <w:name w:val="Colorful Grid Accent 3"/>
-    <w:basedOn w:val="32"/>
+    <w:basedOn w:val="33"/>
     <w:uiPriority w:val="73"/>
     <w:pPr>
       <w:spacing w:after="0" w:line="240" w:lineRule="auto"/>
@@ -12370,9 +13781,9 @@
       </w:tcPr>
     </w:tblStylePr>
   </w:style>
-  <w:style w:type="table" w:styleId="129">
+  <w:style w:type="table" w:styleId="130">
     <w:name w:val="Colorful Grid Accent 4"/>
-    <w:basedOn w:val="32"/>
+    <w:basedOn w:val="33"/>
     <w:uiPriority w:val="73"/>
     <w:pPr>
       <w:spacing w:after="0" w:line="240" w:lineRule="auto"/>
@@ -12466,9 +13877,9 @@
       </w:tcPr>
     </w:tblStylePr>
   </w:style>
-  <w:style w:type="table" w:styleId="130">
+  <w:style w:type="table" w:styleId="131">
     <w:name w:val="Colorful Grid Accent 5"/>
-    <w:basedOn w:val="32"/>
+    <w:basedOn w:val="33"/>
     <w:uiPriority w:val="73"/>
     <w:pPr>
       <w:spacing w:after="0" w:line="240" w:lineRule="auto"/>
@@ -12562,9 +13973,9 @@
       </w:tcPr>
     </w:tblStylePr>
   </w:style>
-  <w:style w:type="table" w:styleId="131">
+  <w:style w:type="table" w:styleId="132">
     <w:name w:val="Colorful Grid Accent 6"/>
-    <w:basedOn w:val="32"/>
+    <w:basedOn w:val="33"/>
     <w:uiPriority w:val="73"/>
     <w:pPr>
       <w:spacing w:after="0" w:line="240" w:lineRule="auto"/>
@@ -12658,9 +14069,9 @@
       </w:tcPr>
     </w:tblStylePr>
   </w:style>
-  <w:style w:type="character" w:styleId="133">
+  <w:style w:type="character" w:styleId="134">
     <w:name w:val="Strong"/>
-    <w:basedOn w:val="132"/>
+    <w:basedOn w:val="133"/>
     <w:qFormat/>
     <w:uiPriority w:val="22"/>
     <w:rPr>
@@ -12668,9 +14079,9 @@
       <w:bCs/>
     </w:rPr>
   </w:style>
-  <w:style w:type="character" w:styleId="134">
+  <w:style w:type="character" w:styleId="135">
     <w:name w:val="Emphasis"/>
-    <w:basedOn w:val="132"/>
+    <w:basedOn w:val="133"/>
     <w:qFormat/>
     <w:uiPriority w:val="20"/>
     <w:rPr>
@@ -12678,19 +14089,30 @@
       <w:iCs/>
     </w:rPr>
   </w:style>
-  <w:style w:type="character" w:customStyle="1" w:styleId="135">
+  <w:style w:type="character" w:styleId="136">
+    <w:name w:val="HTML Code"/>
+    <w:basedOn w:val="133"/>
+    <w:semiHidden/>
+    <w:unhideWhenUsed/>
+    <w:uiPriority w:val="99"/>
+    <w:rPr>
+      <w:rFonts w:ascii="Courier New" w:hAnsi="Courier New"/>
+      <w:sz w:val="20"/>
+    </w:rPr>
+  </w:style>
+  <w:style w:type="character" w:customStyle="1" w:styleId="137">
     <w:name w:val="Header Char"/>
-    <w:basedOn w:val="132"/>
+    <w:basedOn w:val="133"/>
     <w:link w:val="25"/>
     <w:uiPriority w:val="99"/>
   </w:style>
-  <w:style w:type="character" w:customStyle="1" w:styleId="136">
+  <w:style w:type="character" w:customStyle="1" w:styleId="138">
     <w:name w:val="Footer Char"/>
-    <w:basedOn w:val="132"/>
+    <w:basedOn w:val="133"/>
     <w:link w:val="24"/>
     <w:uiPriority w:val="99"/>
   </w:style>
-  <w:style w:type="paragraph" w:styleId="137">
+  <w:style w:type="paragraph" w:styleId="139">
     <w:name w:val="No Spacing"/>
     <w:qFormat/>
     <w:uiPriority w:val="1"/>
@@ -12704,9 +14126,9 @@
       <w:lang w:val="en-US" w:eastAsia="en-US" w:bidi="ar-SA"/>
     </w:rPr>
   </w:style>
-  <w:style w:type="character" w:customStyle="1" w:styleId="138">
+  <w:style w:type="character" w:customStyle="1" w:styleId="140">
     <w:name w:val="Heading 1 Char"/>
-    <w:basedOn w:val="132"/>
+    <w:basedOn w:val="133"/>
     <w:link w:val="3"/>
     <w:uiPriority w:val="9"/>
     <w:rPr>
@@ -12718,9 +14140,9 @@
       <w:szCs w:val="28"/>
     </w:rPr>
   </w:style>
-  <w:style w:type="character" w:customStyle="1" w:styleId="139">
+  <w:style w:type="character" w:customStyle="1" w:styleId="141">
     <w:name w:val="Heading 2 Char"/>
-    <w:basedOn w:val="132"/>
+    <w:basedOn w:val="133"/>
     <w:link w:val="4"/>
     <w:uiPriority w:val="9"/>
     <w:rPr>
@@ -12737,9 +14159,9 @@
       </w14:textFill>
     </w:rPr>
   </w:style>
-  <w:style w:type="character" w:customStyle="1" w:styleId="140">
+  <w:style w:type="character" w:customStyle="1" w:styleId="142">
     <w:name w:val="Heading 3 Char"/>
-    <w:basedOn w:val="132"/>
+    <w:basedOn w:val="133"/>
     <w:link w:val="5"/>
     <w:uiPriority w:val="9"/>
     <w:rPr>
@@ -12754,10 +14176,10 @@
       </w14:textFill>
     </w:rPr>
   </w:style>
-  <w:style w:type="character" w:customStyle="1" w:styleId="141">
+  <w:style w:type="character" w:customStyle="1" w:styleId="143">
     <w:name w:val="Title Char"/>
-    <w:basedOn w:val="132"/>
-    <w:link w:val="31"/>
+    <w:basedOn w:val="133"/>
+    <w:link w:val="32"/>
     <w:uiPriority w:val="10"/>
     <w:rPr>
       <w:rFonts w:asciiTheme="majorHAnsi" w:hAnsiTheme="majorHAnsi" w:eastAsiaTheme="majorEastAsia" w:cstheme="majorBidi"/>
@@ -12768,9 +14190,9 @@
       <w:szCs w:val="52"/>
     </w:rPr>
   </w:style>
-  <w:style w:type="character" w:customStyle="1" w:styleId="142">
+  <w:style w:type="character" w:customStyle="1" w:styleId="144">
     <w:name w:val="Subtitle Char"/>
-    <w:basedOn w:val="132"/>
+    <w:basedOn w:val="133"/>
     <w:link w:val="26"/>
     <w:uiPriority w:val="11"/>
     <w:rPr>
@@ -12788,7 +14210,7 @@
       </w14:textFill>
     </w:rPr>
   </w:style>
-  <w:style w:type="paragraph" w:styleId="143">
+  <w:style w:type="paragraph" w:styleId="145">
     <w:name w:val="List Paragraph"/>
     <w:basedOn w:val="1"/>
     <w:qFormat/>
@@ -12798,21 +14220,21 @@
       <w:contextualSpacing/>
     </w:pPr>
   </w:style>
-  <w:style w:type="character" w:customStyle="1" w:styleId="144">
+  <w:style w:type="character" w:customStyle="1" w:styleId="146">
     <w:name w:val="Body Text Char"/>
-    <w:basedOn w:val="132"/>
+    <w:basedOn w:val="133"/>
     <w:link w:val="19"/>
     <w:uiPriority w:val="99"/>
   </w:style>
-  <w:style w:type="character" w:customStyle="1" w:styleId="145">
+  <w:style w:type="character" w:customStyle="1" w:styleId="147">
     <w:name w:val="Body Text 2 Char"/>
-    <w:basedOn w:val="132"/>
+    <w:basedOn w:val="133"/>
     <w:link w:val="28"/>
     <w:uiPriority w:val="99"/>
   </w:style>
-  <w:style w:type="character" w:customStyle="1" w:styleId="146">
+  <w:style w:type="character" w:customStyle="1" w:styleId="148">
     <w:name w:val="Body Text 3 Char"/>
-    <w:basedOn w:val="132"/>
+    <w:basedOn w:val="133"/>
     <w:link w:val="17"/>
     <w:uiPriority w:val="99"/>
     <w:rPr>
@@ -12820,9 +14242,9 @@
       <w:szCs w:val="16"/>
     </w:rPr>
   </w:style>
-  <w:style w:type="character" w:customStyle="1" w:styleId="147">
+  <w:style w:type="character" w:customStyle="1" w:styleId="149">
     <w:name w:val="Macro Text Char"/>
-    <w:basedOn w:val="132"/>
+    <w:basedOn w:val="133"/>
     <w:link w:val="2"/>
     <w:uiPriority w:val="99"/>
     <w:rPr>
@@ -12831,11 +14253,11 @@
       <w:szCs w:val="20"/>
     </w:rPr>
   </w:style>
-  <w:style w:type="paragraph" w:styleId="148">
+  <w:style w:type="paragraph" w:styleId="150">
     <w:name w:val="Quote"/>
     <w:basedOn w:val="1"/>
     <w:next w:val="1"/>
-    <w:link w:val="149"/>
+    <w:link w:val="151"/>
     <w:qFormat/>
     <w:uiPriority w:val="29"/>
     <w:rPr>
@@ -12849,10 +14271,10 @@
       </w14:textFill>
     </w:rPr>
   </w:style>
-  <w:style w:type="character" w:customStyle="1" w:styleId="149">
+  <w:style w:type="character" w:customStyle="1" w:styleId="151">
     <w:name w:val="Quote Char"/>
-    <w:basedOn w:val="132"/>
-    <w:link w:val="148"/>
+    <w:basedOn w:val="133"/>
+    <w:link w:val="150"/>
     <w:uiPriority w:val="29"/>
     <w:rPr>
       <w:i/>
@@ -12865,9 +14287,9 @@
       </w14:textFill>
     </w:rPr>
   </w:style>
-  <w:style w:type="character" w:customStyle="1" w:styleId="150">
+  <w:style w:type="character" w:customStyle="1" w:styleId="152">
     <w:name w:val="Heading 4 Char"/>
-    <w:basedOn w:val="132"/>
+    <w:basedOn w:val="133"/>
     <w:link w:val="6"/>
     <w:semiHidden/>
     <w:uiPriority w:val="9"/>
@@ -12885,9 +14307,9 @@
       </w14:textFill>
     </w:rPr>
   </w:style>
-  <w:style w:type="character" w:customStyle="1" w:styleId="151">
+  <w:style w:type="character" w:customStyle="1" w:styleId="153">
     <w:name w:val="Heading 5 Char"/>
-    <w:basedOn w:val="132"/>
+    <w:basedOn w:val="133"/>
     <w:link w:val="7"/>
     <w:semiHidden/>
     <w:uiPriority w:val="9"/>
@@ -12896,9 +14318,9 @@
       <w:color w:val="254061" w:themeColor="accent1" w:themeShade="80"/>
     </w:rPr>
   </w:style>
-  <w:style w:type="character" w:customStyle="1" w:styleId="152">
+  <w:style w:type="character" w:customStyle="1" w:styleId="154">
     <w:name w:val="Heading 6 Char"/>
-    <w:basedOn w:val="132"/>
+    <w:basedOn w:val="133"/>
     <w:link w:val="8"/>
     <w:semiHidden/>
     <w:uiPriority w:val="9"/>
@@ -12909,9 +14331,9 @@
       <w:color w:val="254061" w:themeColor="accent1" w:themeShade="80"/>
     </w:rPr>
   </w:style>
-  <w:style w:type="character" w:customStyle="1" w:styleId="153">
+  <w:style w:type="character" w:customStyle="1" w:styleId="155">
     <w:name w:val="Heading 7 Char"/>
-    <w:basedOn w:val="132"/>
+    <w:basedOn w:val="133"/>
     <w:link w:val="9"/>
     <w:semiHidden/>
     <w:uiPriority w:val="9"/>
@@ -12930,9 +14352,9 @@
       </w14:textFill>
     </w:rPr>
   </w:style>
-  <w:style w:type="character" w:customStyle="1" w:styleId="154">
+  <w:style w:type="character" w:customStyle="1" w:styleId="156">
     <w:name w:val="Heading 8 Char"/>
-    <w:basedOn w:val="132"/>
+    <w:basedOn w:val="133"/>
     <w:link w:val="10"/>
     <w:semiHidden/>
     <w:uiPriority w:val="9"/>
@@ -12948,9 +14370,9 @@
       </w14:textFill>
     </w:rPr>
   </w:style>
-  <w:style w:type="character" w:customStyle="1" w:styleId="155">
+  <w:style w:type="character" w:customStyle="1" w:styleId="157">
     <w:name w:val="Heading 9 Char"/>
-    <w:basedOn w:val="132"/>
+    <w:basedOn w:val="133"/>
     <w:link w:val="11"/>
     <w:semiHidden/>
     <w:uiPriority w:val="9"/>
@@ -12971,11 +14393,11 @@
       </w14:textFill>
     </w:rPr>
   </w:style>
-  <w:style w:type="paragraph" w:styleId="156">
+  <w:style w:type="paragraph" w:styleId="158">
     <w:name w:val="Intense Quote"/>
     <w:basedOn w:val="1"/>
     <w:next w:val="1"/>
-    <w:link w:val="157"/>
+    <w:link w:val="159"/>
     <w:qFormat/>
     <w:uiPriority w:val="30"/>
     <w:pPr>
@@ -12998,10 +14420,10 @@
       </w14:textFill>
     </w:rPr>
   </w:style>
-  <w:style w:type="character" w:customStyle="1" w:styleId="157">
+  <w:style w:type="character" w:customStyle="1" w:styleId="159">
     <w:name w:val="Intense Quote Char"/>
-    <w:basedOn w:val="132"/>
-    <w:link w:val="156"/>
+    <w:basedOn w:val="133"/>
+    <w:link w:val="158"/>
     <w:uiPriority w:val="30"/>
     <w:rPr>
       <w:b/>
@@ -13016,9 +14438,9 @@
       </w14:textFill>
     </w:rPr>
   </w:style>
-  <w:style w:type="character" w:customStyle="1" w:styleId="158">
+  <w:style w:type="character" w:customStyle="1" w:styleId="160">
     <w:name w:val="Subtle Emphasis"/>
-    <w:basedOn w:val="132"/>
+    <w:basedOn w:val="133"/>
     <w:qFormat/>
     <w:uiPriority w:val="19"/>
     <w:rPr>
@@ -13035,9 +14457,9 @@
       </w14:textFill>
     </w:rPr>
   </w:style>
-  <w:style w:type="character" w:customStyle="1" w:styleId="159">
+  <w:style w:type="character" w:customStyle="1" w:styleId="161">
     <w:name w:val="Intense Emphasis"/>
-    <w:basedOn w:val="132"/>
+    <w:basedOn w:val="133"/>
     <w:qFormat/>
     <w:uiPriority w:val="21"/>
     <w:rPr>
@@ -13053,9 +14475,9 @@
       </w14:textFill>
     </w:rPr>
   </w:style>
-  <w:style w:type="character" w:customStyle="1" w:styleId="160">
+  <w:style w:type="character" w:customStyle="1" w:styleId="162">
     <w:name w:val="Subtle Reference"/>
-    <w:basedOn w:val="132"/>
+    <w:basedOn w:val="133"/>
     <w:qFormat/>
     <w:uiPriority w:val="31"/>
     <w:rPr>
@@ -13069,9 +14491,9 @@
       </w14:textFill>
     </w:rPr>
   </w:style>
-  <w:style w:type="character" w:customStyle="1" w:styleId="161">
+  <w:style w:type="character" w:customStyle="1" w:styleId="163">
     <w:name w:val="Intense Reference"/>
-    <w:basedOn w:val="132"/>
+    <w:basedOn w:val="133"/>
     <w:qFormat/>
     <w:uiPriority w:val="32"/>
     <w:rPr>
@@ -13088,9 +14510,9 @@
       </w14:textFill>
     </w:rPr>
   </w:style>
-  <w:style w:type="character" w:customStyle="1" w:styleId="162">
+  <w:style w:type="character" w:customStyle="1" w:styleId="164">
     <w:name w:val="Book Title"/>
-    <w:basedOn w:val="132"/>
+    <w:basedOn w:val="133"/>
     <w:qFormat/>
     <w:uiPriority w:val="33"/>
     <w:rPr>
@@ -13100,7 +14522,7 @@
       <w:spacing w:val="5"/>
     </w:rPr>
   </w:style>
-  <w:style w:type="paragraph" w:customStyle="1" w:styleId="163">
+  <w:style w:type="paragraph" w:customStyle="1" w:styleId="165">
     <w:name w:val="TOC Heading"/>
     <w:basedOn w:val="3"/>
     <w:next w:val="1"/>

</xml_diff>